<commit_message>
offline code and results
</commit_message>
<xml_diff>
--- a/Writings/Location Prediction Algorithm.docx
+++ b/Writings/Location Prediction Algorithm.docx
@@ -1142,6 +1142,7 @@
             <w:pStyle w:val="TOCHeading"/>
             <w:rPr>
               <w:rFonts w:ascii="CMU Bright" w:hAnsi="CMU Bright" w:cs="CMU Bright"/>
+              <w:lang w:val="de-DE"/>
             </w:rPr>
           </w:pPr>
           <w:r>
@@ -1196,7 +1197,7 @@
             </w:rPr>
             <w:fldChar w:fldCharType="separate"/>
           </w:r>
-          <w:hyperlink w:anchor="_Toc522014065" w:history="1">
+          <w:hyperlink w:anchor="_Toc522025522" w:history="1">
             <w:r>
               <w:rPr>
                 <w:rStyle w:val="Hyperlink"/>
@@ -1225,7 +1226,7 @@
                 <w:noProof/>
                 <w:webHidden/>
               </w:rPr>
-              <w:instrText xml:space="preserve"> PAGEREF _Toc522014065 \h </w:instrText>
+              <w:instrText xml:space="preserve"> PAGEREF _Toc522025522 \h </w:instrText>
             </w:r>
             <w:r>
               <w:rPr>
@@ -1268,11 +1269,12 @@
               <w:noProof/>
             </w:rPr>
           </w:pPr>
-          <w:hyperlink w:anchor="_Toc522014066" w:history="1">
+          <w:hyperlink w:anchor="_Toc522025523" w:history="1">
             <w:r>
               <w:rPr>
                 <w:rStyle w:val="Hyperlink"/>
                 <w:rFonts w:cs="CMU Bright"/>
+                <w:b/>
                 <w:noProof/>
               </w:rPr>
               <w:t>2 Related Work</w:t>
@@ -1296,7 +1298,7 @@
                 <w:noProof/>
                 <w:webHidden/>
               </w:rPr>
-              <w:instrText xml:space="preserve"> PAGEREF _Toc522014066 \h </w:instrText>
+              <w:instrText xml:space="preserve"> PAGEREF _Toc522025523 \h </w:instrText>
             </w:r>
             <w:r>
               <w:rPr>
@@ -1339,11 +1341,12 @@
               <w:noProof/>
             </w:rPr>
           </w:pPr>
-          <w:hyperlink w:anchor="_Toc522014067" w:history="1">
+          <w:hyperlink w:anchor="_Toc522025524" w:history="1">
             <w:r>
               <w:rPr>
                 <w:rStyle w:val="Hyperlink"/>
                 <w:rFonts w:cs="CMU Bright"/>
+                <w:b/>
                 <w:noProof/>
               </w:rPr>
               <w:t>3 System Model</w:t>
@@ -1367,7 +1370,7 @@
                 <w:noProof/>
                 <w:webHidden/>
               </w:rPr>
-              <w:instrText xml:space="preserve"> PAGEREF _Toc522014067 \h </w:instrText>
+              <w:instrText xml:space="preserve"> PAGEREF _Toc522025524 \h </w:instrText>
             </w:r>
             <w:r>
               <w:rPr>
@@ -1410,7 +1413,7 @@
               <w:noProof/>
             </w:rPr>
           </w:pPr>
-          <w:hyperlink w:anchor="_Toc522014068" w:history="1">
+          <w:hyperlink w:anchor="_Toc522025525" w:history="1">
             <w:r>
               <w:rPr>
                 <w:rStyle w:val="Hyperlink"/>
@@ -1438,7 +1441,7 @@
                 <w:noProof/>
                 <w:webHidden/>
               </w:rPr>
-              <w:instrText xml:space="preserve"> PAGEREF _Toc522014068 \h </w:instrText>
+              <w:instrText xml:space="preserve"> PAGEREF _Toc522025525 \h </w:instrText>
             </w:r>
             <w:r>
               <w:rPr>
@@ -1481,7 +1484,7 @@
               <w:noProof/>
             </w:rPr>
           </w:pPr>
-          <w:hyperlink w:anchor="_Toc522014069" w:history="1">
+          <w:hyperlink w:anchor="_Toc522025526" w:history="1">
             <w:r>
               <w:rPr>
                 <w:rStyle w:val="Hyperlink"/>
@@ -1509,7 +1512,7 @@
                 <w:noProof/>
                 <w:webHidden/>
               </w:rPr>
-              <w:instrText xml:space="preserve"> PAGEREF _Toc522014069 \h </w:instrText>
+              <w:instrText xml:space="preserve"> PAGEREF _Toc522025526 \h </w:instrText>
             </w:r>
             <w:r>
               <w:rPr>
@@ -1552,7 +1555,7 @@
               <w:noProof/>
             </w:rPr>
           </w:pPr>
-          <w:hyperlink w:anchor="_Toc522014070" w:history="1">
+          <w:hyperlink w:anchor="_Toc522025527" w:history="1">
             <w:r>
               <w:rPr>
                 <w:rStyle w:val="Hyperlink"/>
@@ -1580,7 +1583,7 @@
                 <w:noProof/>
                 <w:webHidden/>
               </w:rPr>
-              <w:instrText xml:space="preserve"> PAGEREF _Toc522014070 \h </w:instrText>
+              <w:instrText xml:space="preserve"> PAGEREF _Toc522025527 \h </w:instrText>
             </w:r>
             <w:r>
               <w:rPr>
@@ -1623,14 +1626,33 @@
               <w:noProof/>
             </w:rPr>
           </w:pPr>
-          <w:hyperlink w:anchor="_Toc522014071" w:history="1">
+          <w:hyperlink w:anchor="_Toc522025528" w:history="1">
             <w:r>
               <w:rPr>
                 <w:rStyle w:val="Hyperlink"/>
                 <w:rFonts w:cs="CMU Bright"/>
-                <w:noProof/>
-              </w:rPr>
-              <w:t>4 Algorithms</w:t>
+                <w:b/>
+                <w:noProof/>
+              </w:rPr>
+              <w:t>4 Algor</w:t>
+            </w:r>
+            <w:r>
+              <w:rPr>
+                <w:rStyle w:val="Hyperlink"/>
+                <w:rFonts w:cs="CMU Bright"/>
+                <w:b/>
+                <w:noProof/>
+              </w:rPr>
+              <w:t>i</w:t>
+            </w:r>
+            <w:r>
+              <w:rPr>
+                <w:rStyle w:val="Hyperlink"/>
+                <w:rFonts w:cs="CMU Bright"/>
+                <w:b/>
+                <w:noProof/>
+              </w:rPr>
+              <w:t>thms</w:t>
             </w:r>
             <w:r>
               <w:rPr>
@@ -1651,7 +1673,7 @@
                 <w:noProof/>
                 <w:webHidden/>
               </w:rPr>
-              <w:instrText xml:space="preserve"> PAGEREF _Toc522014071 \h </w:instrText>
+              <w:instrText xml:space="preserve"> PAGEREF _Toc522025528 \h </w:instrText>
             </w:r>
             <w:r>
               <w:rPr>
@@ -1694,14 +1716,14 @@
               <w:noProof/>
             </w:rPr>
           </w:pPr>
-          <w:hyperlink w:anchor="_Toc522014072" w:history="1">
+          <w:hyperlink w:anchor="_Toc522025529" w:history="1">
             <w:r>
               <w:rPr>
                 <w:rStyle w:val="Hyperlink"/>
                 <w:rFonts w:cs="CMU Bright"/>
                 <w:noProof/>
               </w:rPr>
-              <w:t>4.1 Prediction Approach (Markov Model)</w:t>
+              <w:t>4.1 Markov Model for Location Prediction</w:t>
             </w:r>
             <w:r>
               <w:rPr>
@@ -1722,7 +1744,7 @@
                 <w:noProof/>
                 <w:webHidden/>
               </w:rPr>
-              <w:instrText xml:space="preserve"> PAGEREF _Toc522014072 \h </w:instrText>
+              <w:instrText xml:space="preserve"> PAGEREF _Toc522025529 \h </w:instrText>
             </w:r>
             <w:r>
               <w:rPr>
@@ -1765,14 +1787,14 @@
               <w:noProof/>
             </w:rPr>
           </w:pPr>
-          <w:hyperlink w:anchor="_Toc522014073" w:history="1">
+          <w:hyperlink w:anchor="_Toc522025530" w:history="1">
             <w:r>
               <w:rPr>
                 <w:rStyle w:val="Hyperlink"/>
                 <w:rFonts w:cs="CMU Bright"/>
                 <w:noProof/>
               </w:rPr>
-              <w:t>4.2 Accuracy</w:t>
+              <w:t>Assume locations are available as states.</w:t>
             </w:r>
             <w:r>
               <w:rPr>
@@ -1793,7 +1815,79 @@
                 <w:noProof/>
                 <w:webHidden/>
               </w:rPr>
-              <w:instrText xml:space="preserve"> PAGEREF _Toc522014073 \h </w:instrText>
+              <w:instrText xml:space="preserve"> PAGEREF _Toc522025530 \h </w:instrText>
+            </w:r>
+            <w:r>
+              <w:rPr>
+                <w:noProof/>
+                <w:webHidden/>
+              </w:rPr>
+            </w:r>
+            <w:r>
+              <w:rPr>
+                <w:noProof/>
+                <w:webHidden/>
+              </w:rPr>
+              <w:fldChar w:fldCharType="separate"/>
+            </w:r>
+            <w:r>
+              <w:rPr>
+                <w:noProof/>
+                <w:webHidden/>
+              </w:rPr>
+              <w:t>5</w:t>
+            </w:r>
+            <w:r>
+              <w:rPr>
+                <w:noProof/>
+                <w:webHidden/>
+              </w:rPr>
+              <w:fldChar w:fldCharType="end"/>
+            </w:r>
+          </w:hyperlink>
+        </w:p>
+        <w:p>
+          <w:pPr>
+            <w:pStyle w:val="TOC1"/>
+            <w:tabs>
+              <w:tab w:val="right" w:leader="dot" w:pos="9396"/>
+            </w:tabs>
+            <w:rPr>
+              <w:rFonts w:asciiTheme="minorHAnsi" w:eastAsiaTheme="minorEastAsia" w:hAnsiTheme="minorHAnsi" w:cstheme="minorBidi"/>
+              <w:bCs w:val="0"/>
+              <w:noProof/>
+            </w:rPr>
+          </w:pPr>
+          <w:hyperlink w:anchor="_Toc522025531" w:history="1">
+            <w:r>
+              <w:rPr>
+                <w:rStyle w:val="Hyperlink"/>
+                <w:rFonts w:cs="CMU Bright"/>
+                <w:b/>
+                <w:noProof/>
+              </w:rPr>
+              <w:t>5 Implementation</w:t>
+            </w:r>
+            <w:r>
+              <w:rPr>
+                <w:noProof/>
+                <w:webHidden/>
+              </w:rPr>
+              <w:tab/>
+            </w:r>
+            <w:r>
+              <w:rPr>
+                <w:noProof/>
+                <w:webHidden/>
+              </w:rPr>
+              <w:fldChar w:fldCharType="begin"/>
+            </w:r>
+            <w:r>
+              <w:rPr>
+                <w:noProof/>
+                <w:webHidden/>
+              </w:rPr>
+              <w:instrText xml:space="preserve"> PAGEREF _Toc522025531 \h </w:instrText>
             </w:r>
             <w:r>
               <w:rPr>
@@ -1836,14 +1930,14 @@
               <w:noProof/>
             </w:rPr>
           </w:pPr>
-          <w:hyperlink w:anchor="_Toc522014074" w:history="1">
+          <w:hyperlink w:anchor="_Toc522025532" w:history="1">
             <w:r>
               <w:rPr>
                 <w:rStyle w:val="Hyperlink"/>
                 <w:rFonts w:cs="CMU Bright"/>
                 <w:noProof/>
               </w:rPr>
-              <w:t>4.3 Discussion and Summary</w:t>
+              <w:t>5.1 Stay-points</w:t>
             </w:r>
             <w:r>
               <w:rPr>
@@ -1864,7 +1958,7 @@
                 <w:noProof/>
                 <w:webHidden/>
               </w:rPr>
-              <w:instrText xml:space="preserve"> PAGEREF _Toc522014074 \h </w:instrText>
+              <w:instrText xml:space="preserve"> PAGEREF _Toc522025532 \h </w:instrText>
             </w:r>
             <w:r>
               <w:rPr>
@@ -1885,6 +1979,503 @@
                 <w:webHidden/>
               </w:rPr>
               <w:t>5</w:t>
+            </w:r>
+            <w:r>
+              <w:rPr>
+                <w:noProof/>
+                <w:webHidden/>
+              </w:rPr>
+              <w:fldChar w:fldCharType="end"/>
+            </w:r>
+          </w:hyperlink>
+        </w:p>
+        <w:p>
+          <w:pPr>
+            <w:pStyle w:val="TOC2"/>
+            <w:tabs>
+              <w:tab w:val="right" w:leader="dot" w:pos="9396"/>
+            </w:tabs>
+            <w:rPr>
+              <w:rFonts w:asciiTheme="minorHAnsi" w:eastAsiaTheme="minorEastAsia" w:hAnsiTheme="minorHAnsi" w:cstheme="minorBidi"/>
+              <w:bCs w:val="0"/>
+              <w:noProof/>
+            </w:rPr>
+          </w:pPr>
+          <w:hyperlink w:anchor="_Toc522025533" w:history="1">
+            <w:r>
+              <w:rPr>
+                <w:rStyle w:val="Hyperlink"/>
+                <w:rFonts w:cs="CMU Bright"/>
+                <w:noProof/>
+              </w:rPr>
+              <w:t>5.2 States from Stay-points</w:t>
+            </w:r>
+            <w:r>
+              <w:rPr>
+                <w:noProof/>
+                <w:webHidden/>
+              </w:rPr>
+              <w:tab/>
+            </w:r>
+            <w:r>
+              <w:rPr>
+                <w:noProof/>
+                <w:webHidden/>
+              </w:rPr>
+              <w:fldChar w:fldCharType="begin"/>
+            </w:r>
+            <w:r>
+              <w:rPr>
+                <w:noProof/>
+                <w:webHidden/>
+              </w:rPr>
+              <w:instrText xml:space="preserve"> PAGEREF _Toc522025533 \h </w:instrText>
+            </w:r>
+            <w:r>
+              <w:rPr>
+                <w:noProof/>
+                <w:webHidden/>
+              </w:rPr>
+            </w:r>
+            <w:r>
+              <w:rPr>
+                <w:noProof/>
+                <w:webHidden/>
+              </w:rPr>
+              <w:fldChar w:fldCharType="separate"/>
+            </w:r>
+            <w:r>
+              <w:rPr>
+                <w:noProof/>
+                <w:webHidden/>
+              </w:rPr>
+              <w:t>5</w:t>
+            </w:r>
+            <w:r>
+              <w:rPr>
+                <w:noProof/>
+                <w:webHidden/>
+              </w:rPr>
+              <w:fldChar w:fldCharType="end"/>
+            </w:r>
+          </w:hyperlink>
+        </w:p>
+        <w:p>
+          <w:pPr>
+            <w:pStyle w:val="TOC2"/>
+            <w:tabs>
+              <w:tab w:val="right" w:leader="dot" w:pos="9396"/>
+            </w:tabs>
+            <w:rPr>
+              <w:rFonts w:asciiTheme="minorHAnsi" w:eastAsiaTheme="minorEastAsia" w:hAnsiTheme="minorHAnsi" w:cstheme="minorBidi"/>
+              <w:bCs w:val="0"/>
+              <w:noProof/>
+            </w:rPr>
+          </w:pPr>
+          <w:hyperlink w:anchor="_Toc522025534" w:history="1">
+            <w:r>
+              <w:rPr>
+                <w:rStyle w:val="Hyperlink"/>
+                <w:rFonts w:cs="CMU Bright"/>
+                <w:noProof/>
+              </w:rPr>
+              <w:t>5.3 Hourly weights of states</w:t>
+            </w:r>
+            <w:r>
+              <w:rPr>
+                <w:noProof/>
+                <w:webHidden/>
+              </w:rPr>
+              <w:tab/>
+            </w:r>
+            <w:r>
+              <w:rPr>
+                <w:noProof/>
+                <w:webHidden/>
+              </w:rPr>
+              <w:fldChar w:fldCharType="begin"/>
+            </w:r>
+            <w:r>
+              <w:rPr>
+                <w:noProof/>
+                <w:webHidden/>
+              </w:rPr>
+              <w:instrText xml:space="preserve"> PAGEREF _Toc522025534 \h </w:instrText>
+            </w:r>
+            <w:r>
+              <w:rPr>
+                <w:noProof/>
+                <w:webHidden/>
+              </w:rPr>
+            </w:r>
+            <w:r>
+              <w:rPr>
+                <w:noProof/>
+                <w:webHidden/>
+              </w:rPr>
+              <w:fldChar w:fldCharType="separate"/>
+            </w:r>
+            <w:r>
+              <w:rPr>
+                <w:noProof/>
+                <w:webHidden/>
+              </w:rPr>
+              <w:t>5</w:t>
+            </w:r>
+            <w:r>
+              <w:rPr>
+                <w:noProof/>
+                <w:webHidden/>
+              </w:rPr>
+              <w:fldChar w:fldCharType="end"/>
+            </w:r>
+          </w:hyperlink>
+        </w:p>
+        <w:p>
+          <w:pPr>
+            <w:pStyle w:val="TOC2"/>
+            <w:tabs>
+              <w:tab w:val="right" w:leader="dot" w:pos="9396"/>
+            </w:tabs>
+            <w:rPr>
+              <w:rFonts w:asciiTheme="minorHAnsi" w:eastAsiaTheme="minorEastAsia" w:hAnsiTheme="minorHAnsi" w:cstheme="minorBidi"/>
+              <w:bCs w:val="0"/>
+              <w:noProof/>
+            </w:rPr>
+          </w:pPr>
+          <w:hyperlink w:anchor="_Toc522025535" w:history="1">
+            <w:r>
+              <w:rPr>
+                <w:rStyle w:val="Hyperlink"/>
+                <w:rFonts w:cs="CMU Bright"/>
+                <w:noProof/>
+              </w:rPr>
+              <w:t>5.4 Forming Markov chain on states</w:t>
+            </w:r>
+            <w:r>
+              <w:rPr>
+                <w:noProof/>
+                <w:webHidden/>
+              </w:rPr>
+              <w:tab/>
+            </w:r>
+            <w:r>
+              <w:rPr>
+                <w:noProof/>
+                <w:webHidden/>
+              </w:rPr>
+              <w:fldChar w:fldCharType="begin"/>
+            </w:r>
+            <w:r>
+              <w:rPr>
+                <w:noProof/>
+                <w:webHidden/>
+              </w:rPr>
+              <w:instrText xml:space="preserve"> PAGEREF _Toc522025535 \h </w:instrText>
+            </w:r>
+            <w:r>
+              <w:rPr>
+                <w:noProof/>
+                <w:webHidden/>
+              </w:rPr>
+            </w:r>
+            <w:r>
+              <w:rPr>
+                <w:noProof/>
+                <w:webHidden/>
+              </w:rPr>
+              <w:fldChar w:fldCharType="separate"/>
+            </w:r>
+            <w:r>
+              <w:rPr>
+                <w:noProof/>
+                <w:webHidden/>
+              </w:rPr>
+              <w:t>5</w:t>
+            </w:r>
+            <w:r>
+              <w:rPr>
+                <w:noProof/>
+                <w:webHidden/>
+              </w:rPr>
+              <w:fldChar w:fldCharType="end"/>
+            </w:r>
+          </w:hyperlink>
+        </w:p>
+        <w:p>
+          <w:pPr>
+            <w:pStyle w:val="TOC2"/>
+            <w:tabs>
+              <w:tab w:val="right" w:leader="dot" w:pos="9396"/>
+            </w:tabs>
+            <w:rPr>
+              <w:rFonts w:asciiTheme="minorHAnsi" w:eastAsiaTheme="minorEastAsia" w:hAnsiTheme="minorHAnsi" w:cstheme="minorBidi"/>
+              <w:bCs w:val="0"/>
+              <w:noProof/>
+            </w:rPr>
+          </w:pPr>
+          <w:hyperlink w:anchor="_Toc522025536" w:history="1">
+            <w:r>
+              <w:rPr>
+                <w:rStyle w:val="Hyperlink"/>
+                <w:rFonts w:cs="CMU Bright"/>
+                <w:noProof/>
+              </w:rPr>
+              <w:t>5.5 Algorithms</w:t>
+            </w:r>
+            <w:r>
+              <w:rPr>
+                <w:noProof/>
+                <w:webHidden/>
+              </w:rPr>
+              <w:tab/>
+            </w:r>
+            <w:r>
+              <w:rPr>
+                <w:noProof/>
+                <w:webHidden/>
+              </w:rPr>
+              <w:fldChar w:fldCharType="begin"/>
+            </w:r>
+            <w:r>
+              <w:rPr>
+                <w:noProof/>
+                <w:webHidden/>
+              </w:rPr>
+              <w:instrText xml:space="preserve"> PAGEREF _Toc522025536 \h </w:instrText>
+            </w:r>
+            <w:r>
+              <w:rPr>
+                <w:noProof/>
+                <w:webHidden/>
+              </w:rPr>
+            </w:r>
+            <w:r>
+              <w:rPr>
+                <w:noProof/>
+                <w:webHidden/>
+              </w:rPr>
+              <w:fldChar w:fldCharType="separate"/>
+            </w:r>
+            <w:r>
+              <w:rPr>
+                <w:noProof/>
+                <w:webHidden/>
+              </w:rPr>
+              <w:t>5</w:t>
+            </w:r>
+            <w:r>
+              <w:rPr>
+                <w:noProof/>
+                <w:webHidden/>
+              </w:rPr>
+              <w:fldChar w:fldCharType="end"/>
+            </w:r>
+          </w:hyperlink>
+        </w:p>
+        <w:p>
+          <w:pPr>
+            <w:pStyle w:val="TOC3"/>
+            <w:tabs>
+              <w:tab w:val="right" w:leader="dot" w:pos="9396"/>
+            </w:tabs>
+            <w:rPr>
+              <w:rFonts w:asciiTheme="minorHAnsi" w:eastAsiaTheme="minorEastAsia" w:hAnsiTheme="minorHAnsi" w:cstheme="minorBidi"/>
+              <w:bCs w:val="0"/>
+              <w:noProof/>
+            </w:rPr>
+          </w:pPr>
+          <w:hyperlink w:anchor="_Toc522025537" w:history="1">
+            <w:r>
+              <w:rPr>
+                <w:rStyle w:val="Hyperlink"/>
+                <w:rFonts w:cs="CMU Bright"/>
+                <w:noProof/>
+              </w:rPr>
+              <w:t>5.5.1 Variables:</w:t>
+            </w:r>
+            <w:r>
+              <w:rPr>
+                <w:noProof/>
+                <w:webHidden/>
+              </w:rPr>
+              <w:tab/>
+            </w:r>
+            <w:r>
+              <w:rPr>
+                <w:noProof/>
+                <w:webHidden/>
+              </w:rPr>
+              <w:fldChar w:fldCharType="begin"/>
+            </w:r>
+            <w:r>
+              <w:rPr>
+                <w:noProof/>
+                <w:webHidden/>
+              </w:rPr>
+              <w:instrText xml:space="preserve"> PAGEREF _Toc522025537 \h </w:instrText>
+            </w:r>
+            <w:r>
+              <w:rPr>
+                <w:noProof/>
+                <w:webHidden/>
+              </w:rPr>
+            </w:r>
+            <w:r>
+              <w:rPr>
+                <w:noProof/>
+                <w:webHidden/>
+              </w:rPr>
+              <w:fldChar w:fldCharType="separate"/>
+            </w:r>
+            <w:r>
+              <w:rPr>
+                <w:noProof/>
+                <w:webHidden/>
+              </w:rPr>
+              <w:t>5</w:t>
+            </w:r>
+            <w:r>
+              <w:rPr>
+                <w:noProof/>
+                <w:webHidden/>
+              </w:rPr>
+              <w:fldChar w:fldCharType="end"/>
+            </w:r>
+          </w:hyperlink>
+        </w:p>
+        <w:p>
+          <w:pPr>
+            <w:pStyle w:val="TOC3"/>
+            <w:tabs>
+              <w:tab w:val="right" w:leader="dot" w:pos="9396"/>
+            </w:tabs>
+            <w:rPr>
+              <w:rFonts w:asciiTheme="minorHAnsi" w:eastAsiaTheme="minorEastAsia" w:hAnsiTheme="minorHAnsi" w:cstheme="minorBidi"/>
+              <w:bCs w:val="0"/>
+              <w:noProof/>
+            </w:rPr>
+          </w:pPr>
+          <w:hyperlink w:anchor="_Toc522025538" w:history="1">
+            <w:r>
+              <w:rPr>
+                <w:rStyle w:val="Hyperlink"/>
+                <w:rFonts w:cs="CMU Bright"/>
+                <w:noProof/>
+              </w:rPr>
+              <w:t>5.5.2 Algorithms</w:t>
+            </w:r>
+            <w:r>
+              <w:rPr>
+                <w:noProof/>
+                <w:webHidden/>
+              </w:rPr>
+              <w:tab/>
+            </w:r>
+            <w:r>
+              <w:rPr>
+                <w:noProof/>
+                <w:webHidden/>
+              </w:rPr>
+              <w:fldChar w:fldCharType="begin"/>
+            </w:r>
+            <w:r>
+              <w:rPr>
+                <w:noProof/>
+                <w:webHidden/>
+              </w:rPr>
+              <w:instrText xml:space="preserve"> PAGEREF _Toc522025538 \h </w:instrText>
+            </w:r>
+            <w:r>
+              <w:rPr>
+                <w:noProof/>
+                <w:webHidden/>
+              </w:rPr>
+            </w:r>
+            <w:r>
+              <w:rPr>
+                <w:noProof/>
+                <w:webHidden/>
+              </w:rPr>
+              <w:fldChar w:fldCharType="separate"/>
+            </w:r>
+            <w:r>
+              <w:rPr>
+                <w:noProof/>
+                <w:webHidden/>
+              </w:rPr>
+              <w:t>6</w:t>
+            </w:r>
+            <w:r>
+              <w:rPr>
+                <w:noProof/>
+                <w:webHidden/>
+              </w:rPr>
+              <w:fldChar w:fldCharType="end"/>
+            </w:r>
+          </w:hyperlink>
+        </w:p>
+        <w:p>
+          <w:pPr>
+            <w:pStyle w:val="TOC2"/>
+            <w:tabs>
+              <w:tab w:val="right" w:leader="dot" w:pos="9396"/>
+            </w:tabs>
+            <w:rPr>
+              <w:rFonts w:asciiTheme="minorHAnsi" w:eastAsiaTheme="minorEastAsia" w:hAnsiTheme="minorHAnsi" w:cstheme="minorBidi"/>
+              <w:bCs w:val="0"/>
+              <w:noProof/>
+            </w:rPr>
+          </w:pPr>
+          <w:hyperlink w:anchor="_Toc522025539" w:history="1">
+            <w:r>
+              <w:rPr>
+                <w:rStyle w:val="Hyperlink"/>
+                <w:rFonts w:cs="CMU Bright"/>
+                <w:noProof/>
+              </w:rPr>
+              <w:t>5.5 Android implementation</w:t>
+            </w:r>
+            <w:r>
+              <w:rPr>
+                <w:noProof/>
+                <w:webHidden/>
+              </w:rPr>
+              <w:tab/>
+            </w:r>
+            <w:r>
+              <w:rPr>
+                <w:noProof/>
+                <w:webHidden/>
+              </w:rPr>
+              <w:fldChar w:fldCharType="begin"/>
+            </w:r>
+            <w:r>
+              <w:rPr>
+                <w:noProof/>
+                <w:webHidden/>
+              </w:rPr>
+              <w:instrText xml:space="preserve"> PAGEREF _Toc522025539 \h </w:instrText>
+            </w:r>
+            <w:r>
+              <w:rPr>
+                <w:noProof/>
+                <w:webHidden/>
+              </w:rPr>
+            </w:r>
+            <w:r>
+              <w:rPr>
+                <w:noProof/>
+                <w:webHidden/>
+              </w:rPr>
+              <w:fldChar w:fldCharType="separate"/>
+            </w:r>
+            <w:r>
+              <w:rPr>
+                <w:noProof/>
+                <w:webHidden/>
+              </w:rPr>
+              <w:t>10</w:t>
             </w:r>
             <w:r>
               <w:rPr>
@@ -1907,14 +2498,15 @@
               <w:noProof/>
             </w:rPr>
           </w:pPr>
-          <w:hyperlink w:anchor="_Toc522014075" w:history="1">
+          <w:hyperlink w:anchor="_Toc522025540" w:history="1">
             <w:r>
               <w:rPr>
                 <w:rStyle w:val="Hyperlink"/>
                 <w:rFonts w:cs="CMU Bright"/>
-                <w:noProof/>
-              </w:rPr>
-              <w:t>5 Implementation</w:t>
+                <w:b/>
+                <w:noProof/>
+              </w:rPr>
+              <w:t>6 Evaluation</w:t>
             </w:r>
             <w:r>
               <w:rPr>
@@ -1935,7 +2527,7 @@
                 <w:noProof/>
                 <w:webHidden/>
               </w:rPr>
-              <w:instrText xml:space="preserve"> PAGEREF _Toc522014075 \h </w:instrText>
+              <w:instrText xml:space="preserve"> PAGEREF _Toc522025540 \h </w:instrText>
             </w:r>
             <w:r>
               <w:rPr>
@@ -1955,7 +2547,7 @@
                 <w:noProof/>
                 <w:webHidden/>
               </w:rPr>
-              <w:t>5</w:t>
+              <w:t>10</w:t>
             </w:r>
             <w:r>
               <w:rPr>
@@ -1978,14 +2570,14 @@
               <w:noProof/>
             </w:rPr>
           </w:pPr>
-          <w:hyperlink w:anchor="_Toc522014076" w:history="1">
+          <w:hyperlink w:anchor="_Toc522025541" w:history="1">
             <w:r>
               <w:rPr>
                 <w:rStyle w:val="Hyperlink"/>
                 <w:rFonts w:cs="CMU Bright"/>
                 <w:noProof/>
               </w:rPr>
-              <w:t>5.1 Stay-points</w:t>
+              <w:t>6.1 User data analysis</w:t>
             </w:r>
             <w:r>
               <w:rPr>
@@ -2006,7 +2598,7 @@
                 <w:noProof/>
                 <w:webHidden/>
               </w:rPr>
-              <w:instrText xml:space="preserve"> PAGEREF _Toc522014076 \h </w:instrText>
+              <w:instrText xml:space="preserve"> PAGEREF _Toc522025541 \h </w:instrText>
             </w:r>
             <w:r>
               <w:rPr>
@@ -2026,7 +2618,7 @@
                 <w:noProof/>
                 <w:webHidden/>
               </w:rPr>
-              <w:t>5</w:t>
+              <w:t>10</w:t>
             </w:r>
             <w:r>
               <w:rPr>
@@ -2049,14 +2641,14 @@
               <w:noProof/>
             </w:rPr>
           </w:pPr>
-          <w:hyperlink w:anchor="_Toc522014077" w:history="1">
+          <w:hyperlink w:anchor="_Toc522025542" w:history="1">
             <w:r>
               <w:rPr>
                 <w:rStyle w:val="Hyperlink"/>
                 <w:rFonts w:cs="CMU Bright"/>
                 <w:noProof/>
               </w:rPr>
-              <w:t>5.2 States from Stay-points</w:t>
+              <w:t>6.2 Discussion and Summary</w:t>
             </w:r>
             <w:r>
               <w:rPr>
@@ -2077,7 +2669,7 @@
                 <w:noProof/>
                 <w:webHidden/>
               </w:rPr>
-              <w:instrText xml:space="preserve"> PAGEREF _Toc522014077 \h </w:instrText>
+              <w:instrText xml:space="preserve"> PAGEREF _Toc522025542 \h </w:instrText>
             </w:r>
             <w:r>
               <w:rPr>
@@ -2097,7 +2689,79 @@
                 <w:noProof/>
                 <w:webHidden/>
               </w:rPr>
-              <w:t>5</w:t>
+              <w:t>10</w:t>
+            </w:r>
+            <w:r>
+              <w:rPr>
+                <w:noProof/>
+                <w:webHidden/>
+              </w:rPr>
+              <w:fldChar w:fldCharType="end"/>
+            </w:r>
+          </w:hyperlink>
+        </w:p>
+        <w:p>
+          <w:pPr>
+            <w:pStyle w:val="TOC1"/>
+            <w:tabs>
+              <w:tab w:val="right" w:leader="dot" w:pos="9396"/>
+            </w:tabs>
+            <w:rPr>
+              <w:rFonts w:asciiTheme="minorHAnsi" w:eastAsiaTheme="minorEastAsia" w:hAnsiTheme="minorHAnsi" w:cstheme="minorBidi"/>
+              <w:bCs w:val="0"/>
+              <w:noProof/>
+            </w:rPr>
+          </w:pPr>
+          <w:hyperlink w:anchor="_Toc522025543" w:history="1">
+            <w:r>
+              <w:rPr>
+                <w:rStyle w:val="Hyperlink"/>
+                <w:rFonts w:cs="CMU Bright"/>
+                <w:b/>
+                <w:noProof/>
+              </w:rPr>
+              <w:t>7 Conclusion and Future Work</w:t>
+            </w:r>
+            <w:r>
+              <w:rPr>
+                <w:noProof/>
+                <w:webHidden/>
+              </w:rPr>
+              <w:tab/>
+            </w:r>
+            <w:r>
+              <w:rPr>
+                <w:noProof/>
+                <w:webHidden/>
+              </w:rPr>
+              <w:fldChar w:fldCharType="begin"/>
+            </w:r>
+            <w:r>
+              <w:rPr>
+                <w:noProof/>
+                <w:webHidden/>
+              </w:rPr>
+              <w:instrText xml:space="preserve"> PAGEREF _Toc522025543 \h </w:instrText>
+            </w:r>
+            <w:r>
+              <w:rPr>
+                <w:noProof/>
+                <w:webHidden/>
+              </w:rPr>
+            </w:r>
+            <w:r>
+              <w:rPr>
+                <w:noProof/>
+                <w:webHidden/>
+              </w:rPr>
+              <w:fldChar w:fldCharType="separate"/>
+            </w:r>
+            <w:r>
+              <w:rPr>
+                <w:noProof/>
+                <w:webHidden/>
+              </w:rPr>
+              <w:t>10</w:t>
             </w:r>
             <w:r>
               <w:rPr>
@@ -2120,14 +2784,14 @@
               <w:noProof/>
             </w:rPr>
           </w:pPr>
-          <w:hyperlink w:anchor="_Toc522014078" w:history="1">
+          <w:hyperlink w:anchor="_Toc522025544" w:history="1">
             <w:r>
               <w:rPr>
                 <w:rStyle w:val="Hyperlink"/>
                 <w:rFonts w:cs="CMU Bright"/>
                 <w:noProof/>
               </w:rPr>
-              <w:t>5.3 Hourly weights of states</w:t>
+              <w:t>7.1 Summary</w:t>
             </w:r>
             <w:r>
               <w:rPr>
@@ -2148,7 +2812,7 @@
                 <w:noProof/>
                 <w:webHidden/>
               </w:rPr>
-              <w:instrText xml:space="preserve"> PAGEREF _Toc522014078 \h </w:instrText>
+              <w:instrText xml:space="preserve"> PAGEREF _Toc522025544 \h </w:instrText>
             </w:r>
             <w:r>
               <w:rPr>
@@ -2168,7 +2832,7 @@
                 <w:noProof/>
                 <w:webHidden/>
               </w:rPr>
-              <w:t>5</w:t>
+              <w:t>10</w:t>
             </w:r>
             <w:r>
               <w:rPr>
@@ -2191,14 +2855,14 @@
               <w:noProof/>
             </w:rPr>
           </w:pPr>
-          <w:hyperlink w:anchor="_Toc522014079" w:history="1">
+          <w:hyperlink w:anchor="_Toc522025545" w:history="1">
             <w:r>
               <w:rPr>
                 <w:rStyle w:val="Hyperlink"/>
                 <w:rFonts w:cs="CMU Bright"/>
                 <w:noProof/>
               </w:rPr>
-              <w:t>5.4 Forming Markov chain on states</w:t>
+              <w:t>7.2 Future Work</w:t>
             </w:r>
             <w:r>
               <w:rPr>
@@ -2219,7 +2883,7 @@
                 <w:noProof/>
                 <w:webHidden/>
               </w:rPr>
-              <w:instrText xml:space="preserve"> PAGEREF _Toc522014079 \h </w:instrText>
+              <w:instrText xml:space="preserve"> PAGEREF _Toc522025545 \h </w:instrText>
             </w:r>
             <w:r>
               <w:rPr>
@@ -2239,804 +2903,7 @@
                 <w:noProof/>
                 <w:webHidden/>
               </w:rPr>
-              <w:t>5</w:t>
-            </w:r>
-            <w:r>
-              <w:rPr>
-                <w:noProof/>
-                <w:webHidden/>
-              </w:rPr>
-              <w:fldChar w:fldCharType="end"/>
-            </w:r>
-          </w:hyperlink>
-        </w:p>
-        <w:p>
-          <w:pPr>
-            <w:pStyle w:val="TOC2"/>
-            <w:tabs>
-              <w:tab w:val="right" w:leader="dot" w:pos="9396"/>
-            </w:tabs>
-            <w:rPr>
-              <w:rFonts w:asciiTheme="minorHAnsi" w:eastAsiaTheme="minorEastAsia" w:hAnsiTheme="minorHAnsi" w:cstheme="minorBidi"/>
-              <w:bCs w:val="0"/>
-              <w:noProof/>
-            </w:rPr>
-          </w:pPr>
-          <w:hyperlink w:anchor="_Toc522014080" w:history="1">
-            <w:r>
-              <w:rPr>
-                <w:rStyle w:val="Hyperlink"/>
-                <w:rFonts w:cs="CMU Bright"/>
-                <w:noProof/>
-              </w:rPr>
-              <w:t>5.5 Algorithms</w:t>
-            </w:r>
-            <w:r>
-              <w:rPr>
-                <w:noProof/>
-                <w:webHidden/>
-              </w:rPr>
-              <w:tab/>
-            </w:r>
-            <w:r>
-              <w:rPr>
-                <w:noProof/>
-                <w:webHidden/>
-              </w:rPr>
-              <w:fldChar w:fldCharType="begin"/>
-            </w:r>
-            <w:r>
-              <w:rPr>
-                <w:noProof/>
-                <w:webHidden/>
-              </w:rPr>
-              <w:instrText xml:space="preserve"> PAGEREF _Toc522014080 \h </w:instrText>
-            </w:r>
-            <w:r>
-              <w:rPr>
-                <w:noProof/>
-                <w:webHidden/>
-              </w:rPr>
-            </w:r>
-            <w:r>
-              <w:rPr>
-                <w:noProof/>
-                <w:webHidden/>
-              </w:rPr>
-              <w:fldChar w:fldCharType="separate"/>
-            </w:r>
-            <w:r>
-              <w:rPr>
-                <w:noProof/>
-                <w:webHidden/>
-              </w:rPr>
-              <w:t>5</w:t>
-            </w:r>
-            <w:r>
-              <w:rPr>
-                <w:noProof/>
-                <w:webHidden/>
-              </w:rPr>
-              <w:fldChar w:fldCharType="end"/>
-            </w:r>
-          </w:hyperlink>
-        </w:p>
-        <w:p>
-          <w:pPr>
-            <w:pStyle w:val="TOC3"/>
-            <w:tabs>
-              <w:tab w:val="right" w:leader="dot" w:pos="9396"/>
-            </w:tabs>
-            <w:rPr>
-              <w:rFonts w:asciiTheme="minorHAnsi" w:eastAsiaTheme="minorEastAsia" w:hAnsiTheme="minorHAnsi" w:cstheme="minorBidi"/>
-              <w:bCs w:val="0"/>
-              <w:noProof/>
-            </w:rPr>
-          </w:pPr>
-          <w:hyperlink w:anchor="_Toc522014081" w:history="1">
-            <w:r>
-              <w:rPr>
-                <w:rStyle w:val="Hyperlink"/>
-                <w:rFonts w:cs="CMU Bright"/>
-                <w:noProof/>
-              </w:rPr>
-              <w:t>5.5.1 Varia</w:t>
-            </w:r>
-            <w:r>
-              <w:rPr>
-                <w:rStyle w:val="Hyperlink"/>
-                <w:rFonts w:cs="CMU Bright"/>
-                <w:noProof/>
-              </w:rPr>
-              <w:t>b</w:t>
-            </w:r>
-            <w:r>
-              <w:rPr>
-                <w:rStyle w:val="Hyperlink"/>
-                <w:rFonts w:cs="CMU Bright"/>
-                <w:noProof/>
-              </w:rPr>
-              <w:t>les:</w:t>
-            </w:r>
-            <w:r>
-              <w:rPr>
-                <w:noProof/>
-                <w:webHidden/>
-              </w:rPr>
-              <w:tab/>
-            </w:r>
-            <w:r>
-              <w:rPr>
-                <w:noProof/>
-                <w:webHidden/>
-              </w:rPr>
-              <w:fldChar w:fldCharType="begin"/>
-            </w:r>
-            <w:r>
-              <w:rPr>
-                <w:noProof/>
-                <w:webHidden/>
-              </w:rPr>
-              <w:instrText xml:space="preserve"> PAGEREF _Toc522014081 \h </w:instrText>
-            </w:r>
-            <w:r>
-              <w:rPr>
-                <w:noProof/>
-                <w:webHidden/>
-              </w:rPr>
-            </w:r>
-            <w:r>
-              <w:rPr>
-                <w:noProof/>
-                <w:webHidden/>
-              </w:rPr>
-              <w:fldChar w:fldCharType="separate"/>
-            </w:r>
-            <w:r>
-              <w:rPr>
-                <w:noProof/>
-                <w:webHidden/>
-              </w:rPr>
-              <w:t>5</w:t>
-            </w:r>
-            <w:r>
-              <w:rPr>
-                <w:noProof/>
-                <w:webHidden/>
-              </w:rPr>
-              <w:fldChar w:fldCharType="end"/>
-            </w:r>
-          </w:hyperlink>
-        </w:p>
-        <w:p>
-          <w:pPr>
-            <w:pStyle w:val="TOC3"/>
-            <w:tabs>
-              <w:tab w:val="right" w:leader="dot" w:pos="9396"/>
-            </w:tabs>
-            <w:rPr>
-              <w:rFonts w:asciiTheme="minorHAnsi" w:eastAsiaTheme="minorEastAsia" w:hAnsiTheme="minorHAnsi" w:cstheme="minorBidi"/>
-              <w:bCs w:val="0"/>
-              <w:noProof/>
-            </w:rPr>
-          </w:pPr>
-          <w:hyperlink w:anchor="_Toc522014082" w:history="1">
-            <w:r>
-              <w:rPr>
-                <w:rStyle w:val="Hyperlink"/>
-                <w:rFonts w:cs="CMU Bright"/>
-                <w:noProof/>
-              </w:rPr>
-              <w:t>5.5.2 Algorithms</w:t>
-            </w:r>
-            <w:r>
-              <w:rPr>
-                <w:noProof/>
-                <w:webHidden/>
-              </w:rPr>
-              <w:tab/>
-            </w:r>
-            <w:r>
-              <w:rPr>
-                <w:noProof/>
-                <w:webHidden/>
-              </w:rPr>
-              <w:fldChar w:fldCharType="begin"/>
-            </w:r>
-            <w:r>
-              <w:rPr>
-                <w:noProof/>
-                <w:webHidden/>
-              </w:rPr>
-              <w:instrText xml:space="preserve"> PAGEREF _Toc522014082 \h </w:instrText>
-            </w:r>
-            <w:r>
-              <w:rPr>
-                <w:noProof/>
-                <w:webHidden/>
-              </w:rPr>
-            </w:r>
-            <w:r>
-              <w:rPr>
-                <w:noProof/>
-                <w:webHidden/>
-              </w:rPr>
-              <w:fldChar w:fldCharType="separate"/>
-            </w:r>
-            <w:r>
-              <w:rPr>
-                <w:noProof/>
-                <w:webHidden/>
-              </w:rPr>
-              <w:t>6</w:t>
-            </w:r>
-            <w:r>
-              <w:rPr>
-                <w:noProof/>
-                <w:webHidden/>
-              </w:rPr>
-              <w:fldChar w:fldCharType="end"/>
-            </w:r>
-          </w:hyperlink>
-        </w:p>
-        <w:p>
-          <w:pPr>
-            <w:pStyle w:val="TOC2"/>
-            <w:tabs>
-              <w:tab w:val="right" w:leader="dot" w:pos="9396"/>
-            </w:tabs>
-            <w:rPr>
-              <w:rFonts w:asciiTheme="minorHAnsi" w:eastAsiaTheme="minorEastAsia" w:hAnsiTheme="minorHAnsi" w:cstheme="minorBidi"/>
-              <w:bCs w:val="0"/>
-              <w:noProof/>
-            </w:rPr>
-          </w:pPr>
-          <w:hyperlink w:anchor="_Toc522014083" w:history="1">
-            <w:r>
-              <w:rPr>
-                <w:rStyle w:val="Hyperlink"/>
-                <w:rFonts w:cs="CMU Bright"/>
-                <w:noProof/>
-              </w:rPr>
-              <w:t>5.5 Android implementation</w:t>
-            </w:r>
-            <w:r>
-              <w:rPr>
-                <w:noProof/>
-                <w:webHidden/>
-              </w:rPr>
-              <w:tab/>
-            </w:r>
-            <w:r>
-              <w:rPr>
-                <w:noProof/>
-                <w:webHidden/>
-              </w:rPr>
-              <w:fldChar w:fldCharType="begin"/>
-            </w:r>
-            <w:r>
-              <w:rPr>
-                <w:noProof/>
-                <w:webHidden/>
-              </w:rPr>
-              <w:instrText xml:space="preserve"> PAGEREF _Toc522014083 \h </w:instrText>
-            </w:r>
-            <w:r>
-              <w:rPr>
-                <w:noProof/>
-                <w:webHidden/>
-              </w:rPr>
-            </w:r>
-            <w:r>
-              <w:rPr>
-                <w:noProof/>
-                <w:webHidden/>
-              </w:rPr>
-              <w:fldChar w:fldCharType="separate"/>
-            </w:r>
-            <w:r>
-              <w:rPr>
-                <w:noProof/>
-                <w:webHidden/>
-              </w:rPr>
               <w:t>10</w:t>
-            </w:r>
-            <w:r>
-              <w:rPr>
-                <w:noProof/>
-                <w:webHidden/>
-              </w:rPr>
-              <w:fldChar w:fldCharType="end"/>
-            </w:r>
-          </w:hyperlink>
-        </w:p>
-        <w:p>
-          <w:pPr>
-            <w:pStyle w:val="TOC1"/>
-            <w:tabs>
-              <w:tab w:val="right" w:leader="dot" w:pos="9396"/>
-            </w:tabs>
-            <w:rPr>
-              <w:rFonts w:asciiTheme="minorHAnsi" w:eastAsiaTheme="minorEastAsia" w:hAnsiTheme="minorHAnsi" w:cstheme="minorBidi"/>
-              <w:bCs w:val="0"/>
-              <w:noProof/>
-            </w:rPr>
-          </w:pPr>
-          <w:hyperlink w:anchor="_Toc522014084" w:history="1">
-            <w:r>
-              <w:rPr>
-                <w:rStyle w:val="Hyperlink"/>
-                <w:rFonts w:cs="CMU Bright"/>
-                <w:noProof/>
-              </w:rPr>
-              <w:t>6 Evaluation</w:t>
-            </w:r>
-            <w:r>
-              <w:rPr>
-                <w:noProof/>
-                <w:webHidden/>
-              </w:rPr>
-              <w:tab/>
-            </w:r>
-            <w:r>
-              <w:rPr>
-                <w:noProof/>
-                <w:webHidden/>
-              </w:rPr>
-              <w:fldChar w:fldCharType="begin"/>
-            </w:r>
-            <w:r>
-              <w:rPr>
-                <w:noProof/>
-                <w:webHidden/>
-              </w:rPr>
-              <w:instrText xml:space="preserve"> PAGEREF _Toc522014084 \h </w:instrText>
-            </w:r>
-            <w:r>
-              <w:rPr>
-                <w:noProof/>
-                <w:webHidden/>
-              </w:rPr>
-            </w:r>
-            <w:r>
-              <w:rPr>
-                <w:noProof/>
-                <w:webHidden/>
-              </w:rPr>
-              <w:fldChar w:fldCharType="separate"/>
-            </w:r>
-            <w:r>
-              <w:rPr>
-                <w:noProof/>
-                <w:webHidden/>
-              </w:rPr>
-              <w:t>10</w:t>
-            </w:r>
-            <w:r>
-              <w:rPr>
-                <w:noProof/>
-                <w:webHidden/>
-              </w:rPr>
-              <w:fldChar w:fldCharType="end"/>
-            </w:r>
-          </w:hyperlink>
-        </w:p>
-        <w:p>
-          <w:pPr>
-            <w:pStyle w:val="TOC2"/>
-            <w:tabs>
-              <w:tab w:val="right" w:leader="dot" w:pos="9396"/>
-            </w:tabs>
-            <w:rPr>
-              <w:rFonts w:asciiTheme="minorHAnsi" w:eastAsiaTheme="minorEastAsia" w:hAnsiTheme="minorHAnsi" w:cstheme="minorBidi"/>
-              <w:bCs w:val="0"/>
-              <w:noProof/>
-            </w:rPr>
-          </w:pPr>
-          <w:hyperlink w:anchor="_Toc522014085" w:history="1">
-            <w:r>
-              <w:rPr>
-                <w:rStyle w:val="Hyperlink"/>
-                <w:rFonts w:cs="CMU Bright"/>
-                <w:noProof/>
-              </w:rPr>
-              <w:t>6.1 User data analysis</w:t>
-            </w:r>
-            <w:r>
-              <w:rPr>
-                <w:noProof/>
-                <w:webHidden/>
-              </w:rPr>
-              <w:tab/>
-            </w:r>
-            <w:r>
-              <w:rPr>
-                <w:noProof/>
-                <w:webHidden/>
-              </w:rPr>
-              <w:fldChar w:fldCharType="begin"/>
-            </w:r>
-            <w:r>
-              <w:rPr>
-                <w:noProof/>
-                <w:webHidden/>
-              </w:rPr>
-              <w:instrText xml:space="preserve"> PAGEREF _Toc522014085 \h </w:instrText>
-            </w:r>
-            <w:r>
-              <w:rPr>
-                <w:noProof/>
-                <w:webHidden/>
-              </w:rPr>
-            </w:r>
-            <w:r>
-              <w:rPr>
-                <w:noProof/>
-                <w:webHidden/>
-              </w:rPr>
-              <w:fldChar w:fldCharType="separate"/>
-            </w:r>
-            <w:r>
-              <w:rPr>
-                <w:noProof/>
-                <w:webHidden/>
-              </w:rPr>
-              <w:t>10</w:t>
-            </w:r>
-            <w:r>
-              <w:rPr>
-                <w:noProof/>
-                <w:webHidden/>
-              </w:rPr>
-              <w:fldChar w:fldCharType="end"/>
-            </w:r>
-          </w:hyperlink>
-        </w:p>
-        <w:p>
-          <w:pPr>
-            <w:pStyle w:val="TOC2"/>
-            <w:tabs>
-              <w:tab w:val="right" w:leader="dot" w:pos="9396"/>
-            </w:tabs>
-            <w:rPr>
-              <w:rFonts w:asciiTheme="minorHAnsi" w:eastAsiaTheme="minorEastAsia" w:hAnsiTheme="minorHAnsi" w:cstheme="minorBidi"/>
-              <w:bCs w:val="0"/>
-              <w:noProof/>
-            </w:rPr>
-          </w:pPr>
-          <w:hyperlink w:anchor="_Toc522014086" w:history="1">
-            <w:r>
-              <w:rPr>
-                <w:rStyle w:val="Hyperlink"/>
-                <w:rFonts w:cs="CMU Bright"/>
-                <w:noProof/>
-              </w:rPr>
-              <w:t>6.2 Discussion and Summary</w:t>
-            </w:r>
-            <w:r>
-              <w:rPr>
-                <w:noProof/>
-                <w:webHidden/>
-              </w:rPr>
-              <w:tab/>
-            </w:r>
-            <w:r>
-              <w:rPr>
-                <w:noProof/>
-                <w:webHidden/>
-              </w:rPr>
-              <w:fldChar w:fldCharType="begin"/>
-            </w:r>
-            <w:r>
-              <w:rPr>
-                <w:noProof/>
-                <w:webHidden/>
-              </w:rPr>
-              <w:instrText xml:space="preserve"> PAGEREF _Toc522014086 \h </w:instrText>
-            </w:r>
-            <w:r>
-              <w:rPr>
-                <w:noProof/>
-                <w:webHidden/>
-              </w:rPr>
-            </w:r>
-            <w:r>
-              <w:rPr>
-                <w:noProof/>
-                <w:webHidden/>
-              </w:rPr>
-              <w:fldChar w:fldCharType="separate"/>
-            </w:r>
-            <w:r>
-              <w:rPr>
-                <w:noProof/>
-                <w:webHidden/>
-              </w:rPr>
-              <w:t>10</w:t>
-            </w:r>
-            <w:r>
-              <w:rPr>
-                <w:noProof/>
-                <w:webHidden/>
-              </w:rPr>
-              <w:fldChar w:fldCharType="end"/>
-            </w:r>
-          </w:hyperlink>
-        </w:p>
-        <w:p>
-          <w:pPr>
-            <w:pStyle w:val="TOC1"/>
-            <w:tabs>
-              <w:tab w:val="right" w:leader="dot" w:pos="9396"/>
-            </w:tabs>
-            <w:rPr>
-              <w:rFonts w:asciiTheme="minorHAnsi" w:eastAsiaTheme="minorEastAsia" w:hAnsiTheme="minorHAnsi" w:cstheme="minorBidi"/>
-              <w:bCs w:val="0"/>
-              <w:noProof/>
-            </w:rPr>
-          </w:pPr>
-          <w:hyperlink w:anchor="_Toc522014087" w:history="1">
-            <w:r>
-              <w:rPr>
-                <w:rStyle w:val="Hyperlink"/>
-                <w:rFonts w:cs="CMU Bright"/>
-                <w:noProof/>
-              </w:rPr>
-              <w:t>7 Conclusion and Future Work</w:t>
-            </w:r>
-            <w:r>
-              <w:rPr>
-                <w:noProof/>
-                <w:webHidden/>
-              </w:rPr>
-              <w:tab/>
-            </w:r>
-            <w:r>
-              <w:rPr>
-                <w:noProof/>
-                <w:webHidden/>
-              </w:rPr>
-              <w:fldChar w:fldCharType="begin"/>
-            </w:r>
-            <w:r>
-              <w:rPr>
-                <w:noProof/>
-                <w:webHidden/>
-              </w:rPr>
-              <w:instrText xml:space="preserve"> PAGEREF _Toc522014087 \h </w:instrText>
-            </w:r>
-            <w:r>
-              <w:rPr>
-                <w:noProof/>
-                <w:webHidden/>
-              </w:rPr>
-            </w:r>
-            <w:r>
-              <w:rPr>
-                <w:noProof/>
-                <w:webHidden/>
-              </w:rPr>
-              <w:fldChar w:fldCharType="separate"/>
-            </w:r>
-            <w:r>
-              <w:rPr>
-                <w:noProof/>
-                <w:webHidden/>
-              </w:rPr>
-              <w:t>10</w:t>
-            </w:r>
-            <w:r>
-              <w:rPr>
-                <w:noProof/>
-                <w:webHidden/>
-              </w:rPr>
-              <w:fldChar w:fldCharType="end"/>
-            </w:r>
-          </w:hyperlink>
-        </w:p>
-        <w:p>
-          <w:pPr>
-            <w:pStyle w:val="TOC2"/>
-            <w:tabs>
-              <w:tab w:val="right" w:leader="dot" w:pos="9396"/>
-            </w:tabs>
-            <w:rPr>
-              <w:rFonts w:asciiTheme="minorHAnsi" w:eastAsiaTheme="minorEastAsia" w:hAnsiTheme="minorHAnsi" w:cstheme="minorBidi"/>
-              <w:bCs w:val="0"/>
-              <w:noProof/>
-            </w:rPr>
-          </w:pPr>
-          <w:hyperlink w:anchor="_Toc522014088" w:history="1">
-            <w:r>
-              <w:rPr>
-                <w:rStyle w:val="Hyperlink"/>
-                <w:rFonts w:cs="CMU Bright"/>
-                <w:noProof/>
-              </w:rPr>
-              <w:t>7.1 Summary</w:t>
-            </w:r>
-            <w:r>
-              <w:rPr>
-                <w:noProof/>
-                <w:webHidden/>
-              </w:rPr>
-              <w:tab/>
-            </w:r>
-            <w:r>
-              <w:rPr>
-                <w:noProof/>
-                <w:webHidden/>
-              </w:rPr>
-              <w:fldChar w:fldCharType="begin"/>
-            </w:r>
-            <w:r>
-              <w:rPr>
-                <w:noProof/>
-                <w:webHidden/>
-              </w:rPr>
-              <w:instrText xml:space="preserve"> PAGEREF _Toc522014088 \h </w:instrText>
-            </w:r>
-            <w:r>
-              <w:rPr>
-                <w:noProof/>
-                <w:webHidden/>
-              </w:rPr>
-            </w:r>
-            <w:r>
-              <w:rPr>
-                <w:noProof/>
-                <w:webHidden/>
-              </w:rPr>
-              <w:fldChar w:fldCharType="separate"/>
-            </w:r>
-            <w:r>
-              <w:rPr>
-                <w:noProof/>
-                <w:webHidden/>
-              </w:rPr>
-              <w:t>10</w:t>
-            </w:r>
-            <w:r>
-              <w:rPr>
-                <w:noProof/>
-                <w:webHidden/>
-              </w:rPr>
-              <w:fldChar w:fldCharType="end"/>
-            </w:r>
-          </w:hyperlink>
-        </w:p>
-        <w:p>
-          <w:pPr>
-            <w:pStyle w:val="TOC2"/>
-            <w:tabs>
-              <w:tab w:val="right" w:leader="dot" w:pos="9396"/>
-            </w:tabs>
-            <w:rPr>
-              <w:rFonts w:asciiTheme="minorHAnsi" w:eastAsiaTheme="minorEastAsia" w:hAnsiTheme="minorHAnsi" w:cstheme="minorBidi"/>
-              <w:bCs w:val="0"/>
-              <w:noProof/>
-            </w:rPr>
-          </w:pPr>
-          <w:hyperlink w:anchor="_Toc522014089" w:history="1">
-            <w:r>
-              <w:rPr>
-                <w:rStyle w:val="Hyperlink"/>
-                <w:rFonts w:cs="CMU Bright"/>
-                <w:noProof/>
-              </w:rPr>
-              <w:t>7.2 Future Work</w:t>
-            </w:r>
-            <w:r>
-              <w:rPr>
-                <w:noProof/>
-                <w:webHidden/>
-              </w:rPr>
-              <w:tab/>
-            </w:r>
-            <w:r>
-              <w:rPr>
-                <w:noProof/>
-                <w:webHidden/>
-              </w:rPr>
-              <w:fldChar w:fldCharType="begin"/>
-            </w:r>
-            <w:r>
-              <w:rPr>
-                <w:noProof/>
-                <w:webHidden/>
-              </w:rPr>
-              <w:instrText xml:space="preserve"> PAGEREF _Toc522014089 \h </w:instrText>
-            </w:r>
-            <w:r>
-              <w:rPr>
-                <w:noProof/>
-                <w:webHidden/>
-              </w:rPr>
-            </w:r>
-            <w:r>
-              <w:rPr>
-                <w:noProof/>
-                <w:webHidden/>
-              </w:rPr>
-              <w:fldChar w:fldCharType="separate"/>
-            </w:r>
-            <w:r>
-              <w:rPr>
-                <w:noProof/>
-                <w:webHidden/>
-              </w:rPr>
-              <w:t>10</w:t>
-            </w:r>
-            <w:r>
-              <w:rPr>
-                <w:noProof/>
-                <w:webHidden/>
-              </w:rPr>
-              <w:fldChar w:fldCharType="end"/>
-            </w:r>
-          </w:hyperlink>
-        </w:p>
-        <w:p>
-          <w:pPr>
-            <w:pStyle w:val="TOC1"/>
-            <w:tabs>
-              <w:tab w:val="right" w:leader="dot" w:pos="9396"/>
-            </w:tabs>
-            <w:rPr>
-              <w:rFonts w:asciiTheme="minorHAnsi" w:eastAsiaTheme="minorEastAsia" w:hAnsiTheme="minorHAnsi" w:cstheme="minorBidi"/>
-              <w:bCs w:val="0"/>
-              <w:noProof/>
-            </w:rPr>
-          </w:pPr>
-          <w:hyperlink w:anchor="_Toc522014090" w:history="1">
-            <w:r>
-              <w:rPr>
-                <w:rStyle w:val="Hyperlink"/>
-                <w:rFonts w:cs="CMU Bright"/>
-                <w:noProof/>
-              </w:rPr>
-              <w:t>2 Definitions</w:t>
-            </w:r>
-            <w:r>
-              <w:rPr>
-                <w:noProof/>
-                <w:webHidden/>
-              </w:rPr>
-              <w:tab/>
-            </w:r>
-            <w:r>
-              <w:rPr>
-                <w:noProof/>
-                <w:webHidden/>
-              </w:rPr>
-              <w:fldChar w:fldCharType="begin"/>
-            </w:r>
-            <w:r>
-              <w:rPr>
-                <w:noProof/>
-                <w:webHidden/>
-              </w:rPr>
-              <w:instrText xml:space="preserve"> PAGEREF _Toc522014090 \h </w:instrText>
-            </w:r>
-            <w:r>
-              <w:rPr>
-                <w:noProof/>
-                <w:webHidden/>
-              </w:rPr>
-            </w:r>
-            <w:r>
-              <w:rPr>
-                <w:noProof/>
-                <w:webHidden/>
-              </w:rPr>
-              <w:fldChar w:fldCharType="separate"/>
-            </w:r>
-            <w:r>
-              <w:rPr>
-                <w:noProof/>
-                <w:webHidden/>
-              </w:rPr>
-              <w:t>11</w:t>
             </w:r>
             <w:r>
               <w:rPr>
@@ -3168,13 +3035,14 @@
           <w:color w:val="auto"/>
         </w:rPr>
       </w:pPr>
-      <w:bookmarkStart w:id="0" w:name="_Toc522014065"/>
+      <w:bookmarkStart w:id="0" w:name="_Toc522025522"/>
       <w:r>
         <w:rPr>
           <w:rFonts w:ascii="CMU Bright" w:hAnsi="CMU Bright" w:cs="CMU Bright"/>
           <w:b/>
           <w:color w:val="auto"/>
         </w:rPr>
+        <w:lastRenderedPageBreak/>
         <w:t>1</w:t>
       </w:r>
       <w:r>
@@ -3474,37 +3342,65 @@
         <w:pStyle w:val="Heading1"/>
         <w:rPr>
           <w:rFonts w:ascii="CMU Bright" w:hAnsi="CMU Bright" w:cs="CMU Bright"/>
+          <w:b/>
           <w:color w:val="auto"/>
         </w:rPr>
       </w:pPr>
-      <w:bookmarkStart w:id="1" w:name="_Toc522014066"/>
-      <w:r>
+      <w:bookmarkStart w:id="1" w:name="_Toc522025523"/>
+      <w:r>
+        <w:rPr>
+          <w:rFonts w:ascii="CMU Bright" w:hAnsi="CMU Bright" w:cs="CMU Bright"/>
+          <w:b/>
+          <w:color w:val="auto"/>
+        </w:rPr>
+        <w:t>2 Related Work</w:t>
+      </w:r>
+      <w:bookmarkEnd w:id="1"/>
+    </w:p>
+    <w:p>
+      <w:pPr>
+        <w:pStyle w:val="Heading1"/>
+        <w:rPr>
+          <w:rFonts w:ascii="CMU Bright" w:hAnsi="CMU Bright" w:cs="CMU Bright"/>
+          <w:b/>
+          <w:color w:val="auto"/>
+        </w:rPr>
+      </w:pPr>
+      <w:bookmarkStart w:id="2" w:name="_Toc522025524"/>
+      <w:r>
+        <w:rPr>
+          <w:rFonts w:ascii="CMU Bright" w:hAnsi="CMU Bright" w:cs="CMU Bright"/>
+          <w:b/>
+          <w:color w:val="auto"/>
+        </w:rPr>
+        <w:t>3 System Model</w:t>
+      </w:r>
+      <w:bookmarkEnd w:id="2"/>
+    </w:p>
+    <w:p>
+      <w:pPr>
+        <w:pStyle w:val="Heading2"/>
         <w:rPr>
           <w:rFonts w:ascii="CMU Bright" w:hAnsi="CMU Bright" w:cs="CMU Bright"/>
           <w:color w:val="auto"/>
         </w:rPr>
-        <w:lastRenderedPageBreak/>
-        <w:t>2 Related Work</w:t>
-      </w:r>
-      <w:bookmarkEnd w:id="1"/>
-    </w:p>
-    <w:p>
-      <w:pPr>
-        <w:pStyle w:val="Heading1"/>
+      </w:pPr>
+      <w:bookmarkStart w:id="3" w:name="_Toc522025525"/>
+      <w:r>
         <w:rPr>
           <w:rFonts w:ascii="CMU Bright" w:hAnsi="CMU Bright" w:cs="CMU Bright"/>
           <w:color w:val="auto"/>
         </w:rPr>
-      </w:pPr>
-      <w:bookmarkStart w:id="2" w:name="_Toc522014067"/>
+        <w:t>3.1 Components</w:t>
+      </w:r>
+      <w:bookmarkEnd w:id="3"/>
       <w:r>
         <w:rPr>
           <w:rFonts w:ascii="CMU Bright" w:hAnsi="CMU Bright" w:cs="CMU Bright"/>
           <w:color w:val="auto"/>
         </w:rPr>
-        <w:t>3 System Model</w:t>
-      </w:r>
-      <w:bookmarkEnd w:id="2"/>
+        <w:t xml:space="preserve"> </w:t>
+      </w:r>
     </w:p>
     <w:p>
       <w:pPr>
@@ -3514,115 +3410,584 @@
           <w:color w:val="auto"/>
         </w:rPr>
       </w:pPr>
-      <w:bookmarkStart w:id="3" w:name="_Toc522014068"/>
+      <w:bookmarkStart w:id="4" w:name="_Toc522025526"/>
       <w:r>
         <w:rPr>
           <w:rFonts w:ascii="CMU Bright" w:hAnsi="CMU Bright" w:cs="CMU Bright"/>
           <w:color w:val="auto"/>
         </w:rPr>
-        <w:t>3.1 Components</w:t>
-      </w:r>
-      <w:bookmarkEnd w:id="3"/>
-      <w:r>
+        <w:t>3.2 Assumptions</w:t>
+      </w:r>
+      <w:bookmarkEnd w:id="4"/>
+    </w:p>
+    <w:p>
+      <w:pPr>
+        <w:pStyle w:val="Heading2"/>
         <w:rPr>
           <w:rFonts w:ascii="CMU Bright" w:hAnsi="CMU Bright" w:cs="CMU Bright"/>
           <w:color w:val="auto"/>
         </w:rPr>
-        <w:t xml:space="preserve"> </w:t>
-      </w:r>
-    </w:p>
-    <w:p>
-      <w:pPr>
-        <w:pStyle w:val="Heading2"/>
+      </w:pPr>
+      <w:bookmarkStart w:id="5" w:name="_Toc522025527"/>
+      <w:r>
         <w:rPr>
           <w:rFonts w:ascii="CMU Bright" w:hAnsi="CMU Bright" w:cs="CMU Bright"/>
           <w:color w:val="auto"/>
         </w:rPr>
-      </w:pPr>
-      <w:bookmarkStart w:id="4" w:name="_Toc522014069"/>
-      <w:r>
+        <w:t>3.3 Problem Statement</w:t>
+      </w:r>
+      <w:bookmarkEnd w:id="5"/>
+    </w:p>
+    <w:p>
+      <w:pPr>
+        <w:pStyle w:val="Heading1"/>
+        <w:rPr>
+          <w:rFonts w:ascii="CMU Bright" w:hAnsi="CMU Bright" w:cs="CMU Bright"/>
+          <w:b/>
+          <w:color w:val="auto"/>
+        </w:rPr>
+      </w:pPr>
+      <w:bookmarkStart w:id="6" w:name="_Toc522025528"/>
+      <w:r>
+        <w:rPr>
+          <w:rFonts w:ascii="CMU Bright" w:hAnsi="CMU Bright" w:cs="CMU Bright"/>
+          <w:b/>
+          <w:color w:val="auto"/>
+        </w:rPr>
+        <w:t>4 Algorithms</w:t>
+      </w:r>
+      <w:bookmarkEnd w:id="6"/>
+    </w:p>
+    <w:p>
+      <w:pPr>
+        <w:pStyle w:val="Heading2"/>
         <w:rPr>
           <w:rFonts w:ascii="CMU Bright" w:hAnsi="CMU Bright" w:cs="CMU Bright"/>
           <w:color w:val="auto"/>
         </w:rPr>
-        <w:t>3.2 Assumptions</w:t>
-      </w:r>
-      <w:bookmarkEnd w:id="4"/>
-    </w:p>
-    <w:p>
-      <w:pPr>
-        <w:pStyle w:val="Heading2"/>
+      </w:pPr>
+      <w:bookmarkStart w:id="7" w:name="_Toc522025529"/>
+      <w:r>
         <w:rPr>
           <w:rFonts w:ascii="CMU Bright" w:hAnsi="CMU Bright" w:cs="CMU Bright"/>
           <w:color w:val="auto"/>
         </w:rPr>
-      </w:pPr>
-      <w:bookmarkStart w:id="5" w:name="_Toc522014070"/>
-      <w:r>
+        <w:t>4.1 Markov Model for Location Prediction</w:t>
+      </w:r>
+      <w:bookmarkEnd w:id="7"/>
+    </w:p>
+    <w:p>
+      <w:bookmarkStart w:id="8" w:name="_Toc522025530"/>
+      <w:r>
+        <w:t>Assume locations are available as states.</w:t>
+      </w:r>
+      <w:bookmarkEnd w:id="8"/>
+      <w:r>
+        <w:t xml:space="preserve"> Provide pseudo code.</w:t>
+      </w:r>
+    </w:p>
+    <w:p>
+      <w:pPr>
+        <w:pStyle w:val="Heading1"/>
+        <w:rPr>
+          <w:rFonts w:ascii="CMU Bright" w:hAnsi="CMU Bright" w:cs="CMU Bright"/>
+          <w:b/>
+          <w:color w:val="auto"/>
+        </w:rPr>
+      </w:pPr>
+      <w:bookmarkStart w:id="9" w:name="_Toc522025531"/>
+      <w:r>
+        <w:rPr>
+          <w:rFonts w:ascii="CMU Bright" w:hAnsi="CMU Bright" w:cs="CMU Bright"/>
+          <w:b/>
+          <w:color w:val="auto"/>
+        </w:rPr>
+        <w:lastRenderedPageBreak/>
+        <w:t>5 Implementation</w:t>
+      </w:r>
+      <w:bookmarkEnd w:id="9"/>
+    </w:p>
+    <w:p>
+      <w:pPr>
+        <w:pStyle w:val="Heading2"/>
         <w:rPr>
           <w:rFonts w:ascii="CMU Bright" w:hAnsi="CMU Bright" w:cs="CMU Bright"/>
           <w:color w:val="auto"/>
         </w:rPr>
-        <w:t>3.3 Problem Statement</w:t>
-      </w:r>
-      <w:bookmarkEnd w:id="5"/>
-    </w:p>
-    <w:p>
-      <w:pPr>
-        <w:pStyle w:val="Heading1"/>
+      </w:pPr>
+      <w:bookmarkStart w:id="10" w:name="_Toc522025532"/>
+      <w:r>
         <w:rPr>
           <w:rFonts w:ascii="CMU Bright" w:hAnsi="CMU Bright" w:cs="CMU Bright"/>
           <w:color w:val="auto"/>
         </w:rPr>
-      </w:pPr>
-      <w:bookmarkStart w:id="6" w:name="_Toc522014071"/>
-      <w:r>
+        <w:t>5.1 Stay-points</w:t>
+      </w:r>
+      <w:bookmarkEnd w:id="10"/>
+    </w:p>
+    <w:p>
+      <w:pPr>
+        <w:autoSpaceDE w:val="0"/>
+        <w:autoSpaceDN w:val="0"/>
+        <w:adjustRightInd w:val="0"/>
+        <w:spacing w:after="0" w:line="240" w:lineRule="auto"/>
+        <w:ind w:left="720"/>
+        <w:rPr>
+          <w:rFonts w:cs="CMU Bright"/>
+          <w:sz w:val="20"/>
+          <w:szCs w:val="20"/>
+        </w:rPr>
+      </w:pPr>
+      <w:r>
+        <w:rPr>
+          <w:rFonts w:cs="CMU Bright"/>
+          <w:sz w:val="20"/>
+          <w:szCs w:val="20"/>
+        </w:rPr>
+        <w:t>Stay-points are any points which are stayed by the user in</w:t>
+      </w:r>
+    </w:p>
+    <w:p>
+      <w:pPr>
+        <w:autoSpaceDE w:val="0"/>
+        <w:autoSpaceDN w:val="0"/>
+        <w:adjustRightInd w:val="0"/>
+        <w:spacing w:after="0" w:line="240" w:lineRule="auto"/>
+        <w:ind w:left="720"/>
+        <w:rPr>
+          <w:rFonts w:cs="CMU Bright"/>
+          <w:sz w:val="20"/>
+          <w:szCs w:val="20"/>
+        </w:rPr>
+      </w:pPr>
+      <w:r>
+        <w:rPr>
+          <w:rFonts w:cs="CMU Bright"/>
+          <w:sz w:val="20"/>
+          <w:szCs w:val="20"/>
+        </w:rPr>
+        <w:t>user trajectories or it is the start or the end of the trajectory. For example,</w:t>
+      </w:r>
+    </w:p>
+    <w:p>
+      <w:pPr>
+        <w:autoSpaceDE w:val="0"/>
+        <w:autoSpaceDN w:val="0"/>
+        <w:adjustRightInd w:val="0"/>
+        <w:spacing w:after="0" w:line="240" w:lineRule="auto"/>
+        <w:ind w:left="720"/>
+        <w:rPr>
+          <w:rFonts w:cs="CMU Bright"/>
+          <w:sz w:val="20"/>
+          <w:szCs w:val="20"/>
+        </w:rPr>
+      </w:pPr>
+      <w:r>
+        <w:rPr>
+          <w:rFonts w:cs="CMU Bright"/>
+          <w:sz w:val="20"/>
+          <w:szCs w:val="20"/>
+        </w:rPr>
+        <w:t>if user start at his home, the home itself is a stay-point. Now he moves</w:t>
+      </w:r>
+    </w:p>
+    <w:p>
+      <w:pPr>
+        <w:autoSpaceDE w:val="0"/>
+        <w:autoSpaceDN w:val="0"/>
+        <w:adjustRightInd w:val="0"/>
+        <w:spacing w:after="0" w:line="240" w:lineRule="auto"/>
+        <w:ind w:left="720"/>
+        <w:rPr>
+          <w:rFonts w:cs="CMU Bright"/>
+          <w:sz w:val="20"/>
+          <w:szCs w:val="20"/>
+        </w:rPr>
+      </w:pPr>
+      <w:r>
+        <w:rPr>
+          <w:rFonts w:cs="CMU Bright"/>
+          <w:sz w:val="20"/>
+          <w:szCs w:val="20"/>
+        </w:rPr>
+        <w:t>towards work, but he visits a cafe in between for breakfast. The cafe is</w:t>
+      </w:r>
+    </w:p>
+    <w:p>
+      <w:pPr>
+        <w:autoSpaceDE w:val="0"/>
+        <w:autoSpaceDN w:val="0"/>
+        <w:adjustRightInd w:val="0"/>
+        <w:spacing w:after="0" w:line="240" w:lineRule="auto"/>
+        <w:ind w:left="720"/>
+        <w:rPr>
+          <w:rFonts w:cs="CMU Bright"/>
+          <w:sz w:val="20"/>
+          <w:szCs w:val="20"/>
+        </w:rPr>
+      </w:pPr>
+      <w:r>
+        <w:rPr>
+          <w:rFonts w:cs="CMU Bright"/>
+          <w:sz w:val="20"/>
+          <w:szCs w:val="20"/>
+        </w:rPr>
+        <w:t>also, a stay-point and then he finishes his trajectory at work, where work</w:t>
+      </w:r>
+    </w:p>
+    <w:p>
+      <w:pPr>
+        <w:autoSpaceDE w:val="0"/>
+        <w:autoSpaceDN w:val="0"/>
+        <w:adjustRightInd w:val="0"/>
+        <w:spacing w:after="0" w:line="240" w:lineRule="auto"/>
+        <w:ind w:left="720"/>
+        <w:rPr>
+          <w:rFonts w:cs="CMU Bright"/>
+          <w:sz w:val="20"/>
+          <w:szCs w:val="20"/>
+        </w:rPr>
+      </w:pPr>
+      <w:r>
+        <w:rPr>
+          <w:rFonts w:cs="CMU Bright"/>
+          <w:sz w:val="20"/>
+          <w:szCs w:val="20"/>
+        </w:rPr>
+        <w:t>is again a stay-</w:t>
+      </w:r>
+      <w:proofErr w:type="gramStart"/>
+      <w:r>
+        <w:rPr>
+          <w:rFonts w:cs="CMU Bright"/>
+          <w:sz w:val="20"/>
+          <w:szCs w:val="20"/>
+        </w:rPr>
+        <w:t>point.</w:t>
+      </w:r>
+      <w:proofErr w:type="gramEnd"/>
+      <w:r>
+        <w:rPr>
+          <w:rFonts w:cs="CMU Bright"/>
+          <w:sz w:val="20"/>
+          <w:szCs w:val="20"/>
+        </w:rPr>
+        <w:t xml:space="preserve"> The places like cafe in this case is identified using</w:t>
+      </w:r>
+    </w:p>
+    <w:p>
+      <w:pPr>
+        <w:autoSpaceDE w:val="0"/>
+        <w:autoSpaceDN w:val="0"/>
+        <w:adjustRightInd w:val="0"/>
+        <w:spacing w:after="0" w:line="240" w:lineRule="auto"/>
+        <w:ind w:left="720"/>
+        <w:rPr>
+          <w:rFonts w:cs="CMU Bright"/>
+          <w:sz w:val="20"/>
+          <w:szCs w:val="20"/>
+        </w:rPr>
+      </w:pPr>
+      <w:r>
+        <w:rPr>
+          <w:rFonts w:cs="CMU Bright"/>
+          <w:sz w:val="20"/>
+          <w:szCs w:val="20"/>
+        </w:rPr>
+        <w:t>distance and time-based clustering. For example, a set of points within</w:t>
+      </w:r>
+    </w:p>
+    <w:p>
+      <w:pPr>
+        <w:autoSpaceDE w:val="0"/>
+        <w:autoSpaceDN w:val="0"/>
+        <w:adjustRightInd w:val="0"/>
+        <w:spacing w:after="0" w:line="240" w:lineRule="auto"/>
+        <w:ind w:left="720"/>
+        <w:rPr>
+          <w:rFonts w:cs="CMU Bright"/>
+          <w:sz w:val="20"/>
+          <w:szCs w:val="20"/>
+        </w:rPr>
+      </w:pPr>
+      <w:r>
+        <w:rPr>
+          <w:rFonts w:cs="CMU Bright"/>
+          <w:sz w:val="20"/>
+          <w:szCs w:val="20"/>
+        </w:rPr>
+        <w:t>200m with total duration of stay greater than 20 minutes can be regarded</w:t>
+      </w:r>
+    </w:p>
+    <w:p>
+      <w:pPr>
+        <w:autoSpaceDE w:val="0"/>
+        <w:autoSpaceDN w:val="0"/>
+        <w:adjustRightInd w:val="0"/>
+        <w:spacing w:after="0" w:line="240" w:lineRule="auto"/>
+        <w:ind w:left="720"/>
+        <w:rPr>
+          <w:rFonts w:cs="CMU Bright"/>
+          <w:sz w:val="20"/>
+          <w:szCs w:val="20"/>
+        </w:rPr>
+      </w:pPr>
+      <w:r>
+        <w:rPr>
+          <w:rFonts w:cs="CMU Bright"/>
+          <w:sz w:val="20"/>
+          <w:szCs w:val="20"/>
+        </w:rPr>
+        <w:t>as a stay-point within the trajectory.</w:t>
+      </w:r>
+    </w:p>
+    <w:p>
+      <w:pPr>
+        <w:rPr>
+          <w:rFonts w:cs="CMU Bright"/>
+        </w:rPr>
+      </w:pPr>
+    </w:p>
+    <w:p>
+      <w:pPr>
+        <w:pStyle w:val="Heading2"/>
         <w:rPr>
           <w:rFonts w:ascii="CMU Bright" w:hAnsi="CMU Bright" w:cs="CMU Bright"/>
           <w:color w:val="auto"/>
         </w:rPr>
-        <w:t>4 Algorithms</w:t>
-      </w:r>
-      <w:bookmarkEnd w:id="6"/>
-    </w:p>
-    <w:p>
-      <w:pPr>
-        <w:pStyle w:val="Heading2"/>
+      </w:pPr>
+      <w:bookmarkStart w:id="11" w:name="_Toc522025533"/>
+      <w:r>
         <w:rPr>
           <w:rFonts w:ascii="CMU Bright" w:hAnsi="CMU Bright" w:cs="CMU Bright"/>
           <w:color w:val="auto"/>
         </w:rPr>
-      </w:pPr>
-      <w:bookmarkStart w:id="7" w:name="_Toc522014072"/>
-      <w:r>
+        <w:t>5.2 States from Stay-points</w:t>
+      </w:r>
+      <w:bookmarkEnd w:id="11"/>
+    </w:p>
+    <w:p>
+      <w:pPr>
+        <w:autoSpaceDE w:val="0"/>
+        <w:autoSpaceDN w:val="0"/>
+        <w:adjustRightInd w:val="0"/>
+        <w:spacing w:after="0" w:line="240" w:lineRule="auto"/>
+        <w:ind w:left="720"/>
+        <w:rPr>
+          <w:rFonts w:cs="CMU Bright"/>
+          <w:sz w:val="20"/>
+          <w:szCs w:val="20"/>
+        </w:rPr>
+      </w:pPr>
+      <w:r>
+        <w:rPr>
+          <w:rFonts w:cs="CMU Bright"/>
+          <w:sz w:val="20"/>
+          <w:szCs w:val="20"/>
+        </w:rPr>
+        <w:t>A state is formed using a group of stay-points. This is done using</w:t>
+      </w:r>
+    </w:p>
+    <w:p>
+      <w:pPr>
+        <w:autoSpaceDE w:val="0"/>
+        <w:autoSpaceDN w:val="0"/>
+        <w:adjustRightInd w:val="0"/>
+        <w:spacing w:after="0" w:line="240" w:lineRule="auto"/>
+        <w:ind w:left="720"/>
+        <w:rPr>
+          <w:rFonts w:cs="CMU Bright"/>
+          <w:sz w:val="20"/>
+          <w:szCs w:val="20"/>
+        </w:rPr>
+      </w:pPr>
+      <w:r>
+        <w:rPr>
+          <w:rFonts w:cs="CMU Bright"/>
+          <w:sz w:val="20"/>
+          <w:szCs w:val="20"/>
+        </w:rPr>
+        <w:t>a distance threshold for states. All the stay-points within this threshold</w:t>
+      </w:r>
+    </w:p>
+    <w:p>
+      <w:pPr>
+        <w:autoSpaceDE w:val="0"/>
+        <w:autoSpaceDN w:val="0"/>
+        <w:adjustRightInd w:val="0"/>
+        <w:spacing w:after="0" w:line="240" w:lineRule="auto"/>
+        <w:ind w:left="720"/>
+        <w:rPr>
+          <w:rFonts w:cs="CMU Bright"/>
+          <w:sz w:val="20"/>
+          <w:szCs w:val="20"/>
+        </w:rPr>
+      </w:pPr>
+      <w:r>
+        <w:rPr>
+          <w:rFonts w:cs="CMU Bright"/>
+          <w:sz w:val="20"/>
+          <w:szCs w:val="20"/>
+        </w:rPr>
+        <w:t>distance is grouped together as a single state. This is called snapping</w:t>
+      </w:r>
+    </w:p>
+    <w:p>
+      <w:pPr>
+        <w:autoSpaceDE w:val="0"/>
+        <w:autoSpaceDN w:val="0"/>
+        <w:adjustRightInd w:val="0"/>
+        <w:spacing w:after="0" w:line="240" w:lineRule="auto"/>
+        <w:ind w:left="720"/>
+        <w:rPr>
+          <w:rFonts w:cs="CMU Bright"/>
+          <w:sz w:val="20"/>
+          <w:szCs w:val="20"/>
+        </w:rPr>
+      </w:pPr>
+      <w:r>
+        <w:rPr>
+          <w:rFonts w:cs="CMU Bright"/>
+          <w:sz w:val="20"/>
+          <w:szCs w:val="20"/>
+        </w:rPr>
+        <w:t>stay-points to the states. The mean of all location latitudes and longitudes</w:t>
+      </w:r>
+    </w:p>
+    <w:p>
+      <w:pPr>
+        <w:autoSpaceDE w:val="0"/>
+        <w:autoSpaceDN w:val="0"/>
+        <w:adjustRightInd w:val="0"/>
+        <w:spacing w:after="0" w:line="240" w:lineRule="auto"/>
+        <w:ind w:left="720"/>
+        <w:rPr>
+          <w:rFonts w:cs="CMU Bright"/>
+          <w:sz w:val="20"/>
+          <w:szCs w:val="20"/>
+        </w:rPr>
+      </w:pPr>
+      <w:r>
+        <w:rPr>
+          <w:rFonts w:cs="CMU Bright"/>
+          <w:sz w:val="20"/>
+          <w:szCs w:val="20"/>
+        </w:rPr>
+        <w:t>from stay-points within a state are stored per state. Finally, Markov Chain</w:t>
+      </w:r>
+    </w:p>
+    <w:p>
+      <w:pPr>
+        <w:autoSpaceDE w:val="0"/>
+        <w:autoSpaceDN w:val="0"/>
+        <w:adjustRightInd w:val="0"/>
+        <w:spacing w:after="0" w:line="240" w:lineRule="auto"/>
+        <w:ind w:left="720"/>
+        <w:rPr>
+          <w:rFonts w:cs="CMU Bright"/>
+          <w:sz w:val="20"/>
+          <w:szCs w:val="20"/>
+        </w:rPr>
+      </w:pPr>
+      <w:r>
+        <w:rPr>
+          <w:rFonts w:cs="CMU Bright"/>
+          <w:sz w:val="20"/>
+          <w:szCs w:val="20"/>
+        </w:rPr>
+        <w:t>model is applied to the states. Note: A new stay-point is only added to the</w:t>
+      </w:r>
+    </w:p>
+    <w:p>
+      <w:pPr>
+        <w:autoSpaceDE w:val="0"/>
+        <w:autoSpaceDN w:val="0"/>
+        <w:adjustRightInd w:val="0"/>
+        <w:spacing w:after="0" w:line="240" w:lineRule="auto"/>
+        <w:ind w:left="720"/>
+        <w:rPr>
+          <w:rFonts w:cs="CMU Bright"/>
+          <w:sz w:val="20"/>
+          <w:szCs w:val="20"/>
+        </w:rPr>
+      </w:pPr>
+      <w:r>
+        <w:rPr>
+          <w:rFonts w:cs="CMU Bright"/>
+          <w:sz w:val="20"/>
+          <w:szCs w:val="20"/>
+        </w:rPr>
+        <w:t>state if after calculating the mean of the new state, all the existing stay-</w:t>
+      </w:r>
+    </w:p>
+    <w:p>
+      <w:pPr>
+        <w:autoSpaceDE w:val="0"/>
+        <w:autoSpaceDN w:val="0"/>
+        <w:adjustRightInd w:val="0"/>
+        <w:spacing w:after="0" w:line="240" w:lineRule="auto"/>
+        <w:ind w:left="720"/>
+        <w:rPr>
+          <w:rFonts w:cs="CMU Bright"/>
+          <w:sz w:val="20"/>
+          <w:szCs w:val="20"/>
+        </w:rPr>
+      </w:pPr>
+      <w:r>
+        <w:rPr>
+          <w:rFonts w:cs="CMU Bright"/>
+          <w:sz w:val="20"/>
+          <w:szCs w:val="20"/>
+        </w:rPr>
+        <w:t>points still stay within the distance threshold from this mean. This is done</w:t>
+      </w:r>
+    </w:p>
+    <w:p>
+      <w:pPr>
+        <w:autoSpaceDE w:val="0"/>
+        <w:autoSpaceDN w:val="0"/>
+        <w:adjustRightInd w:val="0"/>
+        <w:spacing w:after="0" w:line="240" w:lineRule="auto"/>
+        <w:ind w:left="720"/>
+        <w:rPr>
+          <w:rFonts w:cs="CMU Bright"/>
+          <w:sz w:val="20"/>
+          <w:szCs w:val="20"/>
+        </w:rPr>
+      </w:pPr>
+      <w:r>
+        <w:rPr>
+          <w:rFonts w:cs="CMU Bright"/>
+          <w:sz w:val="20"/>
+          <w:szCs w:val="20"/>
+        </w:rPr>
+        <w:t>to avoid drifting problem while aggregating the stay-points into states.</w:t>
+      </w:r>
+    </w:p>
+    <w:p>
+      <w:pPr>
+        <w:rPr>
+          <w:rFonts w:cs="CMU Bright"/>
+        </w:rPr>
+      </w:pPr>
+    </w:p>
+    <w:p>
+      <w:pPr>
+        <w:pStyle w:val="Heading2"/>
         <w:rPr>
           <w:rFonts w:ascii="CMU Bright" w:hAnsi="CMU Bright" w:cs="CMU Bright"/>
           <w:color w:val="auto"/>
         </w:rPr>
-        <w:t>4.1 Prediction Approach</w:t>
-      </w:r>
+      </w:pPr>
+      <w:bookmarkStart w:id="12" w:name="_Toc522025534"/>
       <w:r>
         <w:rPr>
           <w:rFonts w:ascii="CMU Bright" w:hAnsi="CMU Bright" w:cs="CMU Bright"/>
           <w:color w:val="auto"/>
         </w:rPr>
-        <w:t xml:space="preserve"> (Markov Model)</w:t>
-      </w:r>
-      <w:bookmarkEnd w:id="7"/>
-    </w:p>
-    <w:p>
-      <w:pPr>
-        <w:ind w:left="720"/>
-        <w:rPr>
-          <w:rFonts w:cs="CMU Bright"/>
-        </w:rPr>
-      </w:pPr>
-      <w:r>
-        <w:rPr>
-          <w:rFonts w:cs="CMU Bright"/>
-        </w:rPr>
-        <w:t>Prediction approach used is Markov Chain.</w:t>
-      </w:r>
+        <w:t>5.3 Hourly weights of states</w:t>
+      </w:r>
+      <w:bookmarkEnd w:id="12"/>
     </w:p>
     <w:p>
       <w:pPr>
@@ -3632,632 +3997,75 @@
           <w:color w:val="auto"/>
         </w:rPr>
       </w:pPr>
-      <w:bookmarkStart w:id="8" w:name="_Toc522014073"/>
+      <w:bookmarkStart w:id="13" w:name="_Toc522025535"/>
       <w:r>
         <w:rPr>
           <w:rFonts w:ascii="CMU Bright" w:hAnsi="CMU Bright" w:cs="CMU Bright"/>
           <w:color w:val="auto"/>
         </w:rPr>
-        <w:t>4.2 Accuracy</w:t>
-      </w:r>
-      <w:bookmarkEnd w:id="8"/>
-      <w:r>
+        <w:t>5.4 Forming Markov chain on states</w:t>
+      </w:r>
+      <w:bookmarkEnd w:id="13"/>
+    </w:p>
+    <w:p>
+      <w:pPr>
+        <w:pStyle w:val="Heading2"/>
         <w:rPr>
           <w:rFonts w:ascii="CMU Bright" w:hAnsi="CMU Bright" w:cs="CMU Bright"/>
           <w:color w:val="auto"/>
         </w:rPr>
-        <w:t xml:space="preserve"> </w:t>
-      </w:r>
-    </w:p>
-    <w:p>
-      <w:pPr>
-        <w:pStyle w:val="Heading2"/>
+      </w:pPr>
+      <w:bookmarkStart w:id="14" w:name="_Toc522025536"/>
+      <w:r>
         <w:rPr>
           <w:rFonts w:ascii="CMU Bright" w:hAnsi="CMU Bright" w:cs="CMU Bright"/>
           <w:color w:val="auto"/>
         </w:rPr>
-      </w:pPr>
-      <w:bookmarkStart w:id="9" w:name="_Toc522014074"/>
+        <w:t xml:space="preserve">5.5 </w:t>
+      </w:r>
       <w:r>
         <w:rPr>
           <w:rFonts w:ascii="CMU Bright" w:hAnsi="CMU Bright" w:cs="CMU Bright"/>
           <w:color w:val="auto"/>
         </w:rPr>
-        <w:t xml:space="preserve">4.3 </w:t>
-      </w:r>
-      <w:r>
+        <w:t>Algorithms</w:t>
+      </w:r>
+      <w:bookmarkEnd w:id="14"/>
+    </w:p>
+    <w:p>
+      <w:pPr>
+        <w:pStyle w:val="Heading3"/>
         <w:rPr>
           <w:rFonts w:ascii="CMU Bright" w:hAnsi="CMU Bright" w:cs="CMU Bright"/>
           <w:color w:val="auto"/>
         </w:rPr>
-        <w:t>Discussion</w:t>
-      </w:r>
+      </w:pPr>
+      <w:r>
+        <w:tab/>
+      </w:r>
+      <w:bookmarkStart w:id="15" w:name="_Toc522025537"/>
       <w:r>
         <w:rPr>
           <w:rFonts w:ascii="CMU Bright" w:hAnsi="CMU Bright" w:cs="CMU Bright"/>
           <w:color w:val="auto"/>
         </w:rPr>
-        <w:t xml:space="preserve"> and Summary</w:t>
-      </w:r>
-      <w:bookmarkEnd w:id="9"/>
-    </w:p>
-    <w:p>
-      <w:pPr>
-        <w:pStyle w:val="Heading1"/>
+        <w:t>5.5.1</w:t>
+      </w:r>
+      <w:r>
         <w:rPr>
           <w:rFonts w:ascii="CMU Bright" w:hAnsi="CMU Bright" w:cs="CMU Bright"/>
           <w:color w:val="auto"/>
         </w:rPr>
-      </w:pPr>
-      <w:bookmarkStart w:id="10" w:name="_Toc522014075"/>
+        <w:t xml:space="preserve"> </w:t>
+      </w:r>
       <w:r>
         <w:rPr>
           <w:rFonts w:ascii="CMU Bright" w:hAnsi="CMU Bright" w:cs="CMU Bright"/>
           <w:color w:val="auto"/>
         </w:rPr>
-        <w:t>5 Implementation</w:t>
-      </w:r>
-      <w:bookmarkEnd w:id="10"/>
-    </w:p>
-    <w:p>
-      <w:pPr>
-        <w:pStyle w:val="Heading2"/>
-        <w:rPr>
-          <w:rFonts w:ascii="CMU Bright" w:hAnsi="CMU Bright" w:cs="CMU Bright"/>
-          <w:color w:val="auto"/>
-        </w:rPr>
-      </w:pPr>
-      <w:bookmarkStart w:id="11" w:name="_Toc522014076"/>
-      <w:r>
-        <w:rPr>
-          <w:rFonts w:ascii="CMU Bright" w:hAnsi="CMU Bright" w:cs="CMU Bright"/>
-          <w:color w:val="auto"/>
-        </w:rPr>
-        <w:t>5.1 Stay-points</w:t>
-      </w:r>
-      <w:bookmarkEnd w:id="11"/>
-    </w:p>
-    <w:p>
-      <w:pPr>
-        <w:autoSpaceDE w:val="0"/>
-        <w:autoSpaceDN w:val="0"/>
-        <w:adjustRightInd w:val="0"/>
-        <w:spacing w:after="0" w:line="240" w:lineRule="auto"/>
-        <w:ind w:left="720"/>
-        <w:rPr>
-          <w:rFonts w:cs="CMU Bright"/>
-          <w:sz w:val="20"/>
-          <w:szCs w:val="20"/>
-        </w:rPr>
-      </w:pPr>
-      <w:r>
-        <w:rPr>
-          <w:rFonts w:cs="CMU Bright"/>
-          <w:sz w:val="20"/>
-          <w:szCs w:val="20"/>
-        </w:rPr>
-        <w:t>Stay-points are any points which are stayed by the user in</w:t>
-      </w:r>
-    </w:p>
-    <w:p>
-      <w:pPr>
-        <w:autoSpaceDE w:val="0"/>
-        <w:autoSpaceDN w:val="0"/>
-        <w:adjustRightInd w:val="0"/>
-        <w:spacing w:after="0" w:line="240" w:lineRule="auto"/>
-        <w:ind w:left="720"/>
-        <w:rPr>
-          <w:rFonts w:cs="CMU Bright"/>
-          <w:sz w:val="20"/>
-          <w:szCs w:val="20"/>
-        </w:rPr>
-      </w:pPr>
-      <w:r>
-        <w:rPr>
-          <w:rFonts w:cs="CMU Bright"/>
-          <w:sz w:val="20"/>
-          <w:szCs w:val="20"/>
-        </w:rPr>
-        <w:t>user trajectories or it is the start or the end of the trajectory. For example,</w:t>
-      </w:r>
-    </w:p>
-    <w:p>
-      <w:pPr>
-        <w:autoSpaceDE w:val="0"/>
-        <w:autoSpaceDN w:val="0"/>
-        <w:adjustRightInd w:val="0"/>
-        <w:spacing w:after="0" w:line="240" w:lineRule="auto"/>
-        <w:ind w:left="720"/>
-        <w:rPr>
-          <w:rFonts w:cs="CMU Bright"/>
-          <w:sz w:val="20"/>
-          <w:szCs w:val="20"/>
-        </w:rPr>
-      </w:pPr>
-      <w:r>
-        <w:rPr>
-          <w:rFonts w:cs="CMU Bright"/>
-          <w:sz w:val="20"/>
-          <w:szCs w:val="20"/>
-        </w:rPr>
-        <w:t>if user start at his home, the home itself is a stay-point. Now he moves</w:t>
-      </w:r>
-    </w:p>
-    <w:p>
-      <w:pPr>
-        <w:autoSpaceDE w:val="0"/>
-        <w:autoSpaceDN w:val="0"/>
-        <w:adjustRightInd w:val="0"/>
-        <w:spacing w:after="0" w:line="240" w:lineRule="auto"/>
-        <w:ind w:left="720"/>
-        <w:rPr>
-          <w:rFonts w:cs="CMU Bright"/>
-          <w:sz w:val="20"/>
-          <w:szCs w:val="20"/>
-        </w:rPr>
-      </w:pPr>
-      <w:r>
-        <w:rPr>
-          <w:rFonts w:cs="CMU Bright"/>
-          <w:sz w:val="20"/>
-          <w:szCs w:val="20"/>
-        </w:rPr>
-        <w:t>towards work, but he visits a cafe in between for breakfast. The cafe is</w:t>
-      </w:r>
-    </w:p>
-    <w:p>
-      <w:pPr>
-        <w:autoSpaceDE w:val="0"/>
-        <w:autoSpaceDN w:val="0"/>
-        <w:adjustRightInd w:val="0"/>
-        <w:spacing w:after="0" w:line="240" w:lineRule="auto"/>
-        <w:ind w:left="720"/>
-        <w:rPr>
-          <w:rFonts w:cs="CMU Bright"/>
-          <w:sz w:val="20"/>
-          <w:szCs w:val="20"/>
-        </w:rPr>
-      </w:pPr>
-      <w:r>
-        <w:rPr>
-          <w:rFonts w:cs="CMU Bright"/>
-          <w:sz w:val="20"/>
-          <w:szCs w:val="20"/>
-        </w:rPr>
-        <w:t>also, a stay-point and then he finishes his trajectory at work, where work</w:t>
-      </w:r>
-    </w:p>
-    <w:p>
-      <w:pPr>
-        <w:autoSpaceDE w:val="0"/>
-        <w:autoSpaceDN w:val="0"/>
-        <w:adjustRightInd w:val="0"/>
-        <w:spacing w:after="0" w:line="240" w:lineRule="auto"/>
-        <w:ind w:left="720"/>
-        <w:rPr>
-          <w:rFonts w:cs="CMU Bright"/>
-          <w:sz w:val="20"/>
-          <w:szCs w:val="20"/>
-        </w:rPr>
-      </w:pPr>
-      <w:r>
-        <w:rPr>
-          <w:rFonts w:cs="CMU Bright"/>
-          <w:sz w:val="20"/>
-          <w:szCs w:val="20"/>
-        </w:rPr>
-        <w:t>is again a stay-</w:t>
-      </w:r>
-      <w:proofErr w:type="gramStart"/>
-      <w:r>
-        <w:rPr>
-          <w:rFonts w:cs="CMU Bright"/>
-          <w:sz w:val="20"/>
-          <w:szCs w:val="20"/>
-        </w:rPr>
-        <w:t>point.</w:t>
-      </w:r>
-      <w:proofErr w:type="gramEnd"/>
-      <w:r>
-        <w:rPr>
-          <w:rFonts w:cs="CMU Bright"/>
-          <w:sz w:val="20"/>
-          <w:szCs w:val="20"/>
-        </w:rPr>
-        <w:t xml:space="preserve"> The places like cafe in this case is identified using</w:t>
-      </w:r>
-    </w:p>
-    <w:p>
-      <w:pPr>
-        <w:autoSpaceDE w:val="0"/>
-        <w:autoSpaceDN w:val="0"/>
-        <w:adjustRightInd w:val="0"/>
-        <w:spacing w:after="0" w:line="240" w:lineRule="auto"/>
-        <w:ind w:left="720"/>
-        <w:rPr>
-          <w:rFonts w:cs="CMU Bright"/>
-          <w:sz w:val="20"/>
-          <w:szCs w:val="20"/>
-        </w:rPr>
-      </w:pPr>
-      <w:r>
-        <w:rPr>
-          <w:rFonts w:cs="CMU Bright"/>
-          <w:sz w:val="20"/>
-          <w:szCs w:val="20"/>
-        </w:rPr>
-        <w:t>distance and time-based clustering. For example, a set of points within</w:t>
-      </w:r>
-    </w:p>
-    <w:p>
-      <w:pPr>
-        <w:autoSpaceDE w:val="0"/>
-        <w:autoSpaceDN w:val="0"/>
-        <w:adjustRightInd w:val="0"/>
-        <w:spacing w:after="0" w:line="240" w:lineRule="auto"/>
-        <w:ind w:left="720"/>
-        <w:rPr>
-          <w:rFonts w:cs="CMU Bright"/>
-          <w:sz w:val="20"/>
-          <w:szCs w:val="20"/>
-        </w:rPr>
-      </w:pPr>
-      <w:r>
-        <w:rPr>
-          <w:rFonts w:cs="CMU Bright"/>
-          <w:sz w:val="20"/>
-          <w:szCs w:val="20"/>
-        </w:rPr>
-        <w:t>200m with total duration of stay greater than 20 minutes can be regarded</w:t>
-      </w:r>
-    </w:p>
-    <w:p>
-      <w:pPr>
-        <w:autoSpaceDE w:val="0"/>
-        <w:autoSpaceDN w:val="0"/>
-        <w:adjustRightInd w:val="0"/>
-        <w:spacing w:after="0" w:line="240" w:lineRule="auto"/>
-        <w:ind w:left="720"/>
-        <w:rPr>
-          <w:rFonts w:cs="CMU Bright"/>
-          <w:sz w:val="20"/>
-          <w:szCs w:val="20"/>
-        </w:rPr>
-      </w:pPr>
-      <w:r>
-        <w:rPr>
-          <w:rFonts w:cs="CMU Bright"/>
-          <w:sz w:val="20"/>
-          <w:szCs w:val="20"/>
-        </w:rPr>
-        <w:t>as a stay-point within the trajectory.</w:t>
-      </w:r>
-    </w:p>
-    <w:p>
-      <w:pPr>
-        <w:rPr>
-          <w:rFonts w:cs="CMU Bright"/>
-        </w:rPr>
-      </w:pPr>
-    </w:p>
-    <w:p>
-      <w:pPr>
-        <w:pStyle w:val="Heading2"/>
-        <w:rPr>
-          <w:rFonts w:ascii="CMU Bright" w:hAnsi="CMU Bright" w:cs="CMU Bright"/>
-          <w:color w:val="auto"/>
-        </w:rPr>
-      </w:pPr>
-      <w:bookmarkStart w:id="12" w:name="_Toc522014077"/>
-      <w:r>
-        <w:rPr>
-          <w:rFonts w:ascii="CMU Bright" w:hAnsi="CMU Bright" w:cs="CMU Bright"/>
-          <w:color w:val="auto"/>
-        </w:rPr>
-        <w:t>5.2 States from Stay-points</w:t>
-      </w:r>
-      <w:bookmarkEnd w:id="12"/>
-    </w:p>
-    <w:p>
-      <w:pPr>
-        <w:autoSpaceDE w:val="0"/>
-        <w:autoSpaceDN w:val="0"/>
-        <w:adjustRightInd w:val="0"/>
-        <w:spacing w:after="0" w:line="240" w:lineRule="auto"/>
-        <w:ind w:left="720"/>
-        <w:rPr>
-          <w:rFonts w:cs="CMU Bright"/>
-          <w:sz w:val="20"/>
-          <w:szCs w:val="20"/>
-        </w:rPr>
-      </w:pPr>
-      <w:r>
-        <w:rPr>
-          <w:rFonts w:cs="CMU Bright"/>
-          <w:sz w:val="20"/>
-          <w:szCs w:val="20"/>
-        </w:rPr>
-        <w:t>A state is formed using a group of stay-points. This is done using</w:t>
-      </w:r>
-    </w:p>
-    <w:p>
-      <w:pPr>
-        <w:autoSpaceDE w:val="0"/>
-        <w:autoSpaceDN w:val="0"/>
-        <w:adjustRightInd w:val="0"/>
-        <w:spacing w:after="0" w:line="240" w:lineRule="auto"/>
-        <w:ind w:left="720"/>
-        <w:rPr>
-          <w:rFonts w:cs="CMU Bright"/>
-          <w:sz w:val="20"/>
-          <w:szCs w:val="20"/>
-        </w:rPr>
-      </w:pPr>
-      <w:r>
-        <w:rPr>
-          <w:rFonts w:cs="CMU Bright"/>
-          <w:sz w:val="20"/>
-          <w:szCs w:val="20"/>
-        </w:rPr>
-        <w:t>a distance threshold for states. All the stay-points within this threshold</w:t>
-      </w:r>
-    </w:p>
-    <w:p>
-      <w:pPr>
-        <w:autoSpaceDE w:val="0"/>
-        <w:autoSpaceDN w:val="0"/>
-        <w:adjustRightInd w:val="0"/>
-        <w:spacing w:after="0" w:line="240" w:lineRule="auto"/>
-        <w:ind w:left="720"/>
-        <w:rPr>
-          <w:rFonts w:cs="CMU Bright"/>
-          <w:sz w:val="20"/>
-          <w:szCs w:val="20"/>
-        </w:rPr>
-      </w:pPr>
-      <w:r>
-        <w:rPr>
-          <w:rFonts w:cs="CMU Bright"/>
-          <w:sz w:val="20"/>
-          <w:szCs w:val="20"/>
-        </w:rPr>
-        <w:t>distance is grouped together as a single state. This is called snapping</w:t>
-      </w:r>
-    </w:p>
-    <w:p>
-      <w:pPr>
-        <w:autoSpaceDE w:val="0"/>
-        <w:autoSpaceDN w:val="0"/>
-        <w:adjustRightInd w:val="0"/>
-        <w:spacing w:after="0" w:line="240" w:lineRule="auto"/>
-        <w:ind w:left="720"/>
-        <w:rPr>
-          <w:rFonts w:cs="CMU Bright"/>
-          <w:sz w:val="20"/>
-          <w:szCs w:val="20"/>
-        </w:rPr>
-      </w:pPr>
-      <w:r>
-        <w:rPr>
-          <w:rFonts w:cs="CMU Bright"/>
-          <w:sz w:val="20"/>
-          <w:szCs w:val="20"/>
-        </w:rPr>
-        <w:t>stay-points to the states. The mean of all location latitudes and longitudes</w:t>
-      </w:r>
-    </w:p>
-    <w:p>
-      <w:pPr>
-        <w:autoSpaceDE w:val="0"/>
-        <w:autoSpaceDN w:val="0"/>
-        <w:adjustRightInd w:val="0"/>
-        <w:spacing w:after="0" w:line="240" w:lineRule="auto"/>
-        <w:ind w:left="720"/>
-        <w:rPr>
-          <w:rFonts w:cs="CMU Bright"/>
-          <w:sz w:val="20"/>
-          <w:szCs w:val="20"/>
-        </w:rPr>
-      </w:pPr>
-      <w:r>
-        <w:rPr>
-          <w:rFonts w:cs="CMU Bright"/>
-          <w:sz w:val="20"/>
-          <w:szCs w:val="20"/>
-        </w:rPr>
-        <w:t>from stay-points within a state are stored per state. Finally, Markov Chain</w:t>
-      </w:r>
-    </w:p>
-    <w:p>
-      <w:pPr>
-        <w:autoSpaceDE w:val="0"/>
-        <w:autoSpaceDN w:val="0"/>
-        <w:adjustRightInd w:val="0"/>
-        <w:spacing w:after="0" w:line="240" w:lineRule="auto"/>
-        <w:ind w:left="720"/>
-        <w:rPr>
-          <w:rFonts w:cs="CMU Bright"/>
-          <w:sz w:val="20"/>
-          <w:szCs w:val="20"/>
-        </w:rPr>
-      </w:pPr>
-      <w:r>
-        <w:rPr>
-          <w:rFonts w:cs="CMU Bright"/>
-          <w:sz w:val="20"/>
-          <w:szCs w:val="20"/>
-        </w:rPr>
-        <w:t>model is applied to the states. Note: A new stay-point is only added to the</w:t>
-      </w:r>
-    </w:p>
-    <w:p>
-      <w:pPr>
-        <w:autoSpaceDE w:val="0"/>
-        <w:autoSpaceDN w:val="0"/>
-        <w:adjustRightInd w:val="0"/>
-        <w:spacing w:after="0" w:line="240" w:lineRule="auto"/>
-        <w:ind w:left="720"/>
-        <w:rPr>
-          <w:rFonts w:cs="CMU Bright"/>
-          <w:sz w:val="20"/>
-          <w:szCs w:val="20"/>
-        </w:rPr>
-      </w:pPr>
-      <w:r>
-        <w:rPr>
-          <w:rFonts w:cs="CMU Bright"/>
-          <w:sz w:val="20"/>
-          <w:szCs w:val="20"/>
-        </w:rPr>
-        <w:t>state if after calculating the mean of the new state, all the existing stay-</w:t>
-      </w:r>
-    </w:p>
-    <w:p>
-      <w:pPr>
-        <w:autoSpaceDE w:val="0"/>
-        <w:autoSpaceDN w:val="0"/>
-        <w:adjustRightInd w:val="0"/>
-        <w:spacing w:after="0" w:line="240" w:lineRule="auto"/>
-        <w:ind w:left="720"/>
-        <w:rPr>
-          <w:rFonts w:cs="CMU Bright"/>
-          <w:sz w:val="20"/>
-          <w:szCs w:val="20"/>
-        </w:rPr>
-      </w:pPr>
-      <w:r>
-        <w:rPr>
-          <w:rFonts w:cs="CMU Bright"/>
-          <w:sz w:val="20"/>
-          <w:szCs w:val="20"/>
-        </w:rPr>
-        <w:t>points still stay within the distance threshold from this mean. This is done</w:t>
-      </w:r>
-    </w:p>
-    <w:p>
-      <w:pPr>
-        <w:autoSpaceDE w:val="0"/>
-        <w:autoSpaceDN w:val="0"/>
-        <w:adjustRightInd w:val="0"/>
-        <w:spacing w:after="0" w:line="240" w:lineRule="auto"/>
-        <w:ind w:left="720"/>
-        <w:rPr>
-          <w:rFonts w:cs="CMU Bright"/>
-          <w:sz w:val="20"/>
-          <w:szCs w:val="20"/>
-        </w:rPr>
-      </w:pPr>
-      <w:r>
-        <w:rPr>
-          <w:rFonts w:cs="CMU Bright"/>
-          <w:sz w:val="20"/>
-          <w:szCs w:val="20"/>
-        </w:rPr>
-        <w:t>to avoid drifting problem while aggregating the stay-points into states.</w:t>
-      </w:r>
-    </w:p>
-    <w:p>
-      <w:pPr>
-        <w:rPr>
-          <w:rFonts w:cs="CMU Bright"/>
-        </w:rPr>
-      </w:pPr>
-    </w:p>
-    <w:p>
-      <w:pPr>
-        <w:pStyle w:val="Heading2"/>
-        <w:rPr>
-          <w:rFonts w:ascii="CMU Bright" w:hAnsi="CMU Bright" w:cs="CMU Bright"/>
-          <w:color w:val="auto"/>
-        </w:rPr>
-      </w:pPr>
-      <w:bookmarkStart w:id="13" w:name="_Toc522014078"/>
-      <w:r>
-        <w:rPr>
-          <w:rFonts w:ascii="CMU Bright" w:hAnsi="CMU Bright" w:cs="CMU Bright"/>
-          <w:color w:val="auto"/>
-        </w:rPr>
-        <w:t>5.3 Hourly weights of states</w:t>
-      </w:r>
-      <w:bookmarkEnd w:id="13"/>
-    </w:p>
-    <w:p>
-      <w:pPr>
-        <w:pStyle w:val="Heading2"/>
-        <w:rPr>
-          <w:rFonts w:ascii="CMU Bright" w:hAnsi="CMU Bright" w:cs="CMU Bright"/>
-          <w:color w:val="auto"/>
-        </w:rPr>
-      </w:pPr>
-      <w:bookmarkStart w:id="14" w:name="_Toc522014079"/>
-      <w:r>
-        <w:rPr>
-          <w:rFonts w:ascii="CMU Bright" w:hAnsi="CMU Bright" w:cs="CMU Bright"/>
-          <w:color w:val="auto"/>
-        </w:rPr>
-        <w:t>5.4 Forming Markov chain on states</w:t>
-      </w:r>
-      <w:bookmarkEnd w:id="14"/>
-    </w:p>
-    <w:p>
-      <w:pPr>
-        <w:pStyle w:val="Heading2"/>
-        <w:rPr>
-          <w:rFonts w:ascii="CMU Bright" w:hAnsi="CMU Bright" w:cs="CMU Bright"/>
-          <w:color w:val="auto"/>
-        </w:rPr>
-      </w:pPr>
-      <w:bookmarkStart w:id="15" w:name="_Toc522014080"/>
-      <w:r>
-        <w:rPr>
-          <w:rFonts w:ascii="CMU Bright" w:hAnsi="CMU Bright" w:cs="CMU Bright"/>
-          <w:color w:val="auto"/>
-        </w:rPr>
-        <w:t xml:space="preserve">5.5 </w:t>
-      </w:r>
-      <w:r>
-        <w:rPr>
-          <w:rFonts w:ascii="CMU Bright" w:hAnsi="CMU Bright" w:cs="CMU Bright"/>
-          <w:color w:val="auto"/>
-        </w:rPr>
-        <w:t>Algorithms</w:t>
+        <w:t>Variables:</w:t>
       </w:r>
       <w:bookmarkEnd w:id="15"/>
-    </w:p>
-    <w:p>
-      <w:pPr>
-        <w:pStyle w:val="Heading3"/>
-        <w:rPr>
-          <w:rFonts w:ascii="CMU Bright" w:hAnsi="CMU Bright" w:cs="CMU Bright"/>
-          <w:color w:val="auto"/>
-        </w:rPr>
-      </w:pPr>
-      <w:r>
-        <w:tab/>
-      </w:r>
-      <w:bookmarkStart w:id="16" w:name="_Toc522014081"/>
-      <w:r>
-        <w:rPr>
-          <w:rFonts w:ascii="CMU Bright" w:hAnsi="CMU Bright" w:cs="CMU Bright"/>
-          <w:color w:val="auto"/>
-        </w:rPr>
-        <w:t>5.5.1</w:t>
-      </w:r>
-      <w:r>
-        <w:rPr>
-          <w:rFonts w:ascii="CMU Bright" w:hAnsi="CMU Bright" w:cs="CMU Bright"/>
-          <w:color w:val="auto"/>
-        </w:rPr>
-        <w:t xml:space="preserve"> </w:t>
-      </w:r>
-      <w:r>
-        <w:rPr>
-          <w:rFonts w:ascii="CMU Bright" w:hAnsi="CMU Bright" w:cs="CMU Bright"/>
-          <w:color w:val="auto"/>
-        </w:rPr>
-        <w:t>Variables:</w:t>
-      </w:r>
-      <w:bookmarkEnd w:id="16"/>
     </w:p>
     <w:tbl>
       <w:tblPr>
@@ -4338,7 +4146,6 @@
                 <w:b w:val="0"/>
                 <w:noProof/>
               </w:rPr>
-              <w:lastRenderedPageBreak/>
               <w:t>new</w:t>
             </w:r>
             <w:r>
@@ -4933,6 +4740,7 @@
               <w:rPr>
                 <w:noProof/>
               </w:rPr>
+              <w:lastRenderedPageBreak/>
               <w:t>(State ID, State Latitude, State Longitude, 0Hrs, 1Hrs..24Hrs)</w:t>
             </w:r>
           </w:p>
@@ -4960,6 +4768,7 @@
                 <w:b w:val="0"/>
                 <w:noProof/>
               </w:rPr>
+              <w:lastRenderedPageBreak/>
               <w:t>mc</w:t>
             </w:r>
           </w:p>
@@ -5004,7 +4813,6 @@
       <w:r>
         <w:tab/>
       </w:r>
-      <w:bookmarkStart w:id="17" w:name="_Toc522014082"/>
     </w:p>
     <w:p>
       <w:pPr>
@@ -5096,6 +4904,7 @@
           <w:color w:val="auto"/>
         </w:rPr>
       </w:pPr>
+      <w:bookmarkStart w:id="16" w:name="_Toc522025538"/>
       <w:r>
         <w:rPr>
           <w:rFonts w:ascii="CMU Bright" w:hAnsi="CMU Bright" w:cs="CMU Bright"/>
@@ -5108,9 +4917,26 @@
           <w:rFonts w:ascii="CMU Bright" w:hAnsi="CMU Bright" w:cs="CMU Bright"/>
           <w:color w:val="auto"/>
         </w:rPr>
-        <w:t xml:space="preserve"> Algorithms</w:t>
-      </w:r>
-      <w:bookmarkEnd w:id="17"/>
+        <w:t xml:space="preserve"> </w:t>
+      </w:r>
+      <w:commentRangeStart w:id="17"/>
+      <w:r>
+        <w:rPr>
+          <w:rFonts w:ascii="CMU Bright" w:hAnsi="CMU Bright" w:cs="CMU Bright"/>
+          <w:color w:val="auto"/>
+        </w:rPr>
+        <w:t>Algorithms</w:t>
+      </w:r>
+      <w:bookmarkEnd w:id="16"/>
+      <w:commentRangeEnd w:id="17"/>
+      <w:r>
+        <w:rPr>
+          <w:rStyle w:val="CommentReference"/>
+          <w:rFonts w:ascii="CMU Bright" w:eastAsiaTheme="minorHAnsi" w:hAnsi="CMU Bright" w:cstheme="majorHAnsi"/>
+          <w:color w:val="auto"/>
+        </w:rPr>
+        <w:commentReference w:id="17"/>
+      </w:r>
     </w:p>
     <w:p>
       <w:pPr>
@@ -5125,142 +4951,6 @@
             <wp:extent cx="5654040" cy="3093312"/>
             <wp:effectExtent l="0" t="0" r="3810" b="0"/>
             <wp:docPr id="1" name="Picture 1"/>
-            <wp:cNvGraphicFramePr>
-              <a:graphicFrameLocks xmlns:a="http://schemas.openxmlformats.org/drawingml/2006/main" noChangeAspect="1"/>
-            </wp:cNvGraphicFramePr>
-            <a:graphic xmlns:a="http://schemas.openxmlformats.org/drawingml/2006/main">
-              <a:graphicData uri="http://schemas.openxmlformats.org/drawingml/2006/picture">
-                <pic:pic xmlns:pic="http://schemas.openxmlformats.org/drawingml/2006/picture">
-                  <pic:nvPicPr>
-                    <pic:cNvPr id="1" name=""/>
-                    <pic:cNvPicPr/>
-                  </pic:nvPicPr>
-                  <pic:blipFill>
-                    <a:blip r:embed="rId7"/>
-                    <a:stretch>
-                      <a:fillRect/>
-                    </a:stretch>
-                  </pic:blipFill>
-                  <pic:spPr>
-                    <a:xfrm>
-                      <a:off x="0" y="0"/>
-                      <a:ext cx="5661606" cy="3097451"/>
-                    </a:xfrm>
-                    <a:prstGeom prst="rect">
-                      <a:avLst/>
-                    </a:prstGeom>
-                  </pic:spPr>
-                </pic:pic>
-              </a:graphicData>
-            </a:graphic>
-          </wp:inline>
-        </w:drawing>
-      </w:r>
-    </w:p>
-    <w:p>
-      <w:pPr>
-        <w:ind w:left="720"/>
-      </w:pPr>
-      <w:r>
-        <w:rPr>
-          <w:noProof/>
-        </w:rPr>
-        <w:lastRenderedPageBreak/>
-        <w:drawing>
-          <wp:inline distT="0" distB="0" distL="0" distR="0" wp14:anchorId="54121827" wp14:editId="41136D7B">
-            <wp:extent cx="5774690" cy="3339203"/>
-            <wp:effectExtent l="0" t="0" r="0" b="0"/>
-            <wp:docPr id="8" name="Picture 8"/>
-            <wp:cNvGraphicFramePr>
-              <a:graphicFrameLocks xmlns:a="http://schemas.openxmlformats.org/drawingml/2006/main" noChangeAspect="1"/>
-            </wp:cNvGraphicFramePr>
-            <a:graphic xmlns:a="http://schemas.openxmlformats.org/drawingml/2006/main">
-              <a:graphicData uri="http://schemas.openxmlformats.org/drawingml/2006/picture">
-                <pic:pic xmlns:pic="http://schemas.openxmlformats.org/drawingml/2006/picture">
-                  <pic:nvPicPr>
-                    <pic:cNvPr id="1" name=""/>
-                    <pic:cNvPicPr/>
-                  </pic:nvPicPr>
-                  <pic:blipFill>
-                    <a:blip r:embed="rId8"/>
-                    <a:stretch>
-                      <a:fillRect/>
-                    </a:stretch>
-                  </pic:blipFill>
-                  <pic:spPr>
-                    <a:xfrm>
-                      <a:off x="0" y="0"/>
-                      <a:ext cx="5786283" cy="3345907"/>
-                    </a:xfrm>
-                    <a:prstGeom prst="rect">
-                      <a:avLst/>
-                    </a:prstGeom>
-                  </pic:spPr>
-                </pic:pic>
-              </a:graphicData>
-            </a:graphic>
-          </wp:inline>
-        </w:drawing>
-      </w:r>
-    </w:p>
-    <w:p>
-      <w:pPr>
-        <w:ind w:left="720"/>
-      </w:pPr>
-      <w:r>
-        <w:rPr>
-          <w:noProof/>
-        </w:rPr>
-        <w:drawing>
-          <wp:inline distT="0" distB="0" distL="0" distR="0" wp14:anchorId="76629DF4" wp14:editId="29D707BF">
-            <wp:extent cx="5782310" cy="2024362"/>
-            <wp:effectExtent l="0" t="0" r="0" b="0"/>
-            <wp:docPr id="9" name="Picture 9"/>
-            <wp:cNvGraphicFramePr>
-              <a:graphicFrameLocks xmlns:a="http://schemas.openxmlformats.org/drawingml/2006/main" noChangeAspect="1"/>
-            </wp:cNvGraphicFramePr>
-            <a:graphic xmlns:a="http://schemas.openxmlformats.org/drawingml/2006/main">
-              <a:graphicData uri="http://schemas.openxmlformats.org/drawingml/2006/picture">
-                <pic:pic xmlns:pic="http://schemas.openxmlformats.org/drawingml/2006/picture">
-                  <pic:nvPicPr>
-                    <pic:cNvPr id="1" name=""/>
-                    <pic:cNvPicPr/>
-                  </pic:nvPicPr>
-                  <pic:blipFill>
-                    <a:blip r:embed="rId9"/>
-                    <a:stretch>
-                      <a:fillRect/>
-                    </a:stretch>
-                  </pic:blipFill>
-                  <pic:spPr>
-                    <a:xfrm>
-                      <a:off x="0" y="0"/>
-                      <a:ext cx="5794645" cy="2028680"/>
-                    </a:xfrm>
-                    <a:prstGeom prst="rect">
-                      <a:avLst/>
-                    </a:prstGeom>
-                  </pic:spPr>
-                </pic:pic>
-              </a:graphicData>
-            </a:graphic>
-          </wp:inline>
-        </w:drawing>
-      </w:r>
-    </w:p>
-    <w:p>
-      <w:pPr>
-        <w:ind w:left="720"/>
-      </w:pPr>
-      <w:r>
-        <w:rPr>
-          <w:noProof/>
-        </w:rPr>
-        <w:drawing>
-          <wp:inline distT="0" distB="0" distL="0" distR="0" wp14:anchorId="745AC3F3" wp14:editId="0FEE2E4F">
-            <wp:extent cx="5850890" cy="2453318"/>
-            <wp:effectExtent l="0" t="0" r="0" b="4445"/>
-            <wp:docPr id="10" name="Picture 10"/>
             <wp:cNvGraphicFramePr>
               <a:graphicFrameLocks xmlns:a="http://schemas.openxmlformats.org/drawingml/2006/main" noChangeAspect="1"/>
             </wp:cNvGraphicFramePr>
@@ -5280,7 +4970,7 @@
                   <pic:spPr>
                     <a:xfrm>
                       <a:off x="0" y="0"/>
-                      <a:ext cx="5860998" cy="2457557"/>
+                      <a:ext cx="5661606" cy="3097451"/>
                     </a:xfrm>
                     <a:prstGeom prst="rect">
                       <a:avLst/>
@@ -5303,10 +4993,10 @@
         </w:rPr>
         <w:lastRenderedPageBreak/>
         <w:drawing>
-          <wp:inline distT="0" distB="0" distL="0" distR="0" wp14:anchorId="4023F95A" wp14:editId="5F7C5D76">
-            <wp:extent cx="5759450" cy="1803885"/>
-            <wp:effectExtent l="0" t="0" r="0" b="6350"/>
-            <wp:docPr id="11" name="Picture 11"/>
+          <wp:inline distT="0" distB="0" distL="0" distR="0" wp14:anchorId="54121827" wp14:editId="41136D7B">
+            <wp:extent cx="5774690" cy="3339203"/>
+            <wp:effectExtent l="0" t="0" r="0" b="0"/>
+            <wp:docPr id="8" name="Picture 8"/>
             <wp:cNvGraphicFramePr>
               <a:graphicFrameLocks xmlns:a="http://schemas.openxmlformats.org/drawingml/2006/main" noChangeAspect="1"/>
             </wp:cNvGraphicFramePr>
@@ -5326,7 +5016,7 @@
                   <pic:spPr>
                     <a:xfrm>
                       <a:off x="0" y="0"/>
-                      <a:ext cx="5789464" cy="1813286"/>
+                      <a:ext cx="5786283" cy="3345907"/>
                     </a:xfrm>
                     <a:prstGeom prst="rect">
                       <a:avLst/>
@@ -5348,10 +5038,10 @@
           <w:noProof/>
         </w:rPr>
         <w:drawing>
-          <wp:inline distT="0" distB="0" distL="0" distR="0" wp14:anchorId="31986400" wp14:editId="6D8596DC">
-            <wp:extent cx="5652770" cy="1989227"/>
-            <wp:effectExtent l="0" t="0" r="5080" b="0"/>
-            <wp:docPr id="12" name="Picture 12"/>
+          <wp:inline distT="0" distB="0" distL="0" distR="0" wp14:anchorId="76629DF4" wp14:editId="29D707BF">
+            <wp:extent cx="5782310" cy="2024362"/>
+            <wp:effectExtent l="0" t="0" r="0" b="0"/>
+            <wp:docPr id="9" name="Picture 9"/>
             <wp:cNvGraphicFramePr>
               <a:graphicFrameLocks xmlns:a="http://schemas.openxmlformats.org/drawingml/2006/main" noChangeAspect="1"/>
             </wp:cNvGraphicFramePr>
@@ -5371,6 +5061,142 @@
                   <pic:spPr>
                     <a:xfrm>
                       <a:off x="0" y="0"/>
+                      <a:ext cx="5794645" cy="2028680"/>
+                    </a:xfrm>
+                    <a:prstGeom prst="rect">
+                      <a:avLst/>
+                    </a:prstGeom>
+                  </pic:spPr>
+                </pic:pic>
+              </a:graphicData>
+            </a:graphic>
+          </wp:inline>
+        </w:drawing>
+      </w:r>
+    </w:p>
+    <w:p>
+      <w:pPr>
+        <w:ind w:left="720"/>
+      </w:pPr>
+      <w:r>
+        <w:rPr>
+          <w:noProof/>
+        </w:rPr>
+        <w:drawing>
+          <wp:inline distT="0" distB="0" distL="0" distR="0" wp14:anchorId="745AC3F3" wp14:editId="0FEE2E4F">
+            <wp:extent cx="5850890" cy="2453318"/>
+            <wp:effectExtent l="0" t="0" r="0" b="4445"/>
+            <wp:docPr id="10" name="Picture 10"/>
+            <wp:cNvGraphicFramePr>
+              <a:graphicFrameLocks xmlns:a="http://schemas.openxmlformats.org/drawingml/2006/main" noChangeAspect="1"/>
+            </wp:cNvGraphicFramePr>
+            <a:graphic xmlns:a="http://schemas.openxmlformats.org/drawingml/2006/main">
+              <a:graphicData uri="http://schemas.openxmlformats.org/drawingml/2006/picture">
+                <pic:pic xmlns:pic="http://schemas.openxmlformats.org/drawingml/2006/picture">
+                  <pic:nvPicPr>
+                    <pic:cNvPr id="1" name=""/>
+                    <pic:cNvPicPr/>
+                  </pic:nvPicPr>
+                  <pic:blipFill>
+                    <a:blip r:embed="rId13"/>
+                    <a:stretch>
+                      <a:fillRect/>
+                    </a:stretch>
+                  </pic:blipFill>
+                  <pic:spPr>
+                    <a:xfrm>
+                      <a:off x="0" y="0"/>
+                      <a:ext cx="5860998" cy="2457557"/>
+                    </a:xfrm>
+                    <a:prstGeom prst="rect">
+                      <a:avLst/>
+                    </a:prstGeom>
+                  </pic:spPr>
+                </pic:pic>
+              </a:graphicData>
+            </a:graphic>
+          </wp:inline>
+        </w:drawing>
+      </w:r>
+    </w:p>
+    <w:p>
+      <w:pPr>
+        <w:ind w:left="720"/>
+      </w:pPr>
+      <w:r>
+        <w:rPr>
+          <w:noProof/>
+        </w:rPr>
+        <w:lastRenderedPageBreak/>
+        <w:drawing>
+          <wp:inline distT="0" distB="0" distL="0" distR="0" wp14:anchorId="4023F95A" wp14:editId="5F7C5D76">
+            <wp:extent cx="5759450" cy="1803885"/>
+            <wp:effectExtent l="0" t="0" r="0" b="6350"/>
+            <wp:docPr id="11" name="Picture 11"/>
+            <wp:cNvGraphicFramePr>
+              <a:graphicFrameLocks xmlns:a="http://schemas.openxmlformats.org/drawingml/2006/main" noChangeAspect="1"/>
+            </wp:cNvGraphicFramePr>
+            <a:graphic xmlns:a="http://schemas.openxmlformats.org/drawingml/2006/main">
+              <a:graphicData uri="http://schemas.openxmlformats.org/drawingml/2006/picture">
+                <pic:pic xmlns:pic="http://schemas.openxmlformats.org/drawingml/2006/picture">
+                  <pic:nvPicPr>
+                    <pic:cNvPr id="1" name=""/>
+                    <pic:cNvPicPr/>
+                  </pic:nvPicPr>
+                  <pic:blipFill>
+                    <a:blip r:embed="rId14"/>
+                    <a:stretch>
+                      <a:fillRect/>
+                    </a:stretch>
+                  </pic:blipFill>
+                  <pic:spPr>
+                    <a:xfrm>
+                      <a:off x="0" y="0"/>
+                      <a:ext cx="5789464" cy="1813286"/>
+                    </a:xfrm>
+                    <a:prstGeom prst="rect">
+                      <a:avLst/>
+                    </a:prstGeom>
+                  </pic:spPr>
+                </pic:pic>
+              </a:graphicData>
+            </a:graphic>
+          </wp:inline>
+        </w:drawing>
+      </w:r>
+    </w:p>
+    <w:p>
+      <w:pPr>
+        <w:ind w:left="720"/>
+      </w:pPr>
+      <w:r>
+        <w:rPr>
+          <w:noProof/>
+        </w:rPr>
+        <w:drawing>
+          <wp:inline distT="0" distB="0" distL="0" distR="0" wp14:anchorId="31986400" wp14:editId="6D8596DC">
+            <wp:extent cx="5652770" cy="1989227"/>
+            <wp:effectExtent l="0" t="0" r="5080" b="0"/>
+            <wp:docPr id="12" name="Picture 12"/>
+            <wp:cNvGraphicFramePr>
+              <a:graphicFrameLocks xmlns:a="http://schemas.openxmlformats.org/drawingml/2006/main" noChangeAspect="1"/>
+            </wp:cNvGraphicFramePr>
+            <a:graphic xmlns:a="http://schemas.openxmlformats.org/drawingml/2006/main">
+              <a:graphicData uri="http://schemas.openxmlformats.org/drawingml/2006/picture">
+                <pic:pic xmlns:pic="http://schemas.openxmlformats.org/drawingml/2006/picture">
+                  <pic:nvPicPr>
+                    <pic:cNvPr id="1" name=""/>
+                    <pic:cNvPicPr/>
+                  </pic:nvPicPr>
+                  <pic:blipFill>
+                    <a:blip r:embed="rId15"/>
+                    <a:stretch>
+                      <a:fillRect/>
+                    </a:stretch>
+                  </pic:blipFill>
+                  <pic:spPr>
+                    <a:xfrm>
+                      <a:off x="0" y="0"/>
                       <a:ext cx="5664963" cy="1993518"/>
                     </a:xfrm>
                     <a:prstGeom prst="rect">
@@ -5388,6 +5214,14 @@
       <w:pPr>
         <w:ind w:left="720"/>
       </w:pPr>
+      <w:commentRangeStart w:id="19"/>
+      <w:commentRangeEnd w:id="19"/>
+      <w:r>
+        <w:rPr>
+          <w:rStyle w:val="CommentReference"/>
+        </w:rPr>
+        <w:commentReference w:id="19"/>
+      </w:r>
     </w:p>
     <w:p>
       <w:pPr>
@@ -5417,7 +5251,7 @@
                     <pic:cNvPicPr/>
                   </pic:nvPicPr>
                   <pic:blipFill>
-                    <a:blip r:embed="rId13">
+                    <a:blip r:embed="rId16">
                       <a:extLst>
                         <a:ext uri="{28A0092B-C50C-407E-A947-70E740481C1C}">
                           <a14:useLocalDpi xmlns:a14="http://schemas.microsoft.com/office/drawing/2010/main" val="0"/>
@@ -5503,7 +5337,7 @@
                     <pic:cNvPicPr/>
                   </pic:nvPicPr>
                   <pic:blipFill>
-                    <a:blip r:embed="rId14">
+                    <a:blip r:embed="rId17">
                       <a:extLst>
                         <a:ext uri="{28A0092B-C50C-407E-A947-70E740481C1C}">
                           <a14:useLocalDpi xmlns:a14="http://schemas.microsoft.com/office/drawing/2010/main" val="0"/>
@@ -5588,7 +5422,7 @@
                     <pic:cNvPicPr/>
                   </pic:nvPicPr>
                   <pic:blipFill>
-                    <a:blip r:embed="rId15">
+                    <a:blip r:embed="rId18">
                       <a:extLst>
                         <a:ext uri="{28A0092B-C50C-407E-A947-70E740481C1C}">
                           <a14:useLocalDpi xmlns:a14="http://schemas.microsoft.com/office/drawing/2010/main" val="0"/>
@@ -5674,7 +5508,7 @@
                     <pic:cNvPicPr/>
                   </pic:nvPicPr>
                   <pic:blipFill>
-                    <a:blip r:embed="rId16">
+                    <a:blip r:embed="rId19">
                       <a:extLst>
                         <a:ext uri="{28A0092B-C50C-407E-A947-70E740481C1C}">
                           <a14:useLocalDpi xmlns:a14="http://schemas.microsoft.com/office/drawing/2010/main" val="0"/>
@@ -5759,7 +5593,7 @@
                     <pic:cNvPicPr/>
                   </pic:nvPicPr>
                   <pic:blipFill>
-                    <a:blip r:embed="rId17">
+                    <a:blip r:embed="rId20">
                       <a:extLst>
                         <a:ext uri="{28A0092B-C50C-407E-A947-70E740481C1C}">
                           <a14:useLocalDpi xmlns:a14="http://schemas.microsoft.com/office/drawing/2010/main" val="0"/>
@@ -5871,7 +5705,7 @@
           <w:color w:val="auto"/>
         </w:rPr>
       </w:pPr>
-      <w:bookmarkStart w:id="18" w:name="_Toc522014083"/>
+      <w:bookmarkStart w:id="20" w:name="_Toc522025539"/>
       <w:r>
         <w:rPr>
           <w:rFonts w:ascii="CMU Bright" w:hAnsi="CMU Bright" w:cs="CMU Bright"/>
@@ -5893,157 +5727,160 @@
         </w:rPr>
         <w:t>mplementation</w:t>
       </w:r>
-      <w:bookmarkEnd w:id="18"/>
+      <w:bookmarkEnd w:id="20"/>
     </w:p>
     <w:p>
       <w:pPr>
         <w:pStyle w:val="Heading1"/>
+        <w:rPr>
+          <w:rFonts w:ascii="CMU Bright" w:hAnsi="CMU Bright" w:cs="CMU Bright"/>
+          <w:b/>
+          <w:color w:val="auto"/>
+        </w:rPr>
+      </w:pPr>
+      <w:bookmarkStart w:id="21" w:name="_Toc522025540"/>
+      <w:r>
+        <w:rPr>
+          <w:rFonts w:ascii="CMU Bright" w:hAnsi="CMU Bright" w:cs="CMU Bright"/>
+          <w:b/>
+          <w:color w:val="auto"/>
+        </w:rPr>
+        <w:t xml:space="preserve">6 </w:t>
+      </w:r>
+      <w:r>
+        <w:rPr>
+          <w:rFonts w:ascii="CMU Bright" w:hAnsi="CMU Bright" w:cs="CMU Bright"/>
+          <w:b/>
+          <w:color w:val="auto"/>
+        </w:rPr>
+        <w:t>Evaluation</w:t>
+      </w:r>
+      <w:bookmarkEnd w:id="21"/>
+    </w:p>
+    <w:p>
+      <w:pPr>
+        <w:pStyle w:val="Heading2"/>
         <w:rPr>
           <w:rFonts w:ascii="CMU Bright" w:hAnsi="CMU Bright" w:cs="CMU Bright"/>
           <w:color w:val="auto"/>
         </w:rPr>
       </w:pPr>
-      <w:bookmarkStart w:id="19" w:name="_Toc522014084"/>
+      <w:bookmarkStart w:id="22" w:name="_Toc522025541"/>
       <w:r>
         <w:rPr>
           <w:rFonts w:ascii="CMU Bright" w:hAnsi="CMU Bright" w:cs="CMU Bright"/>
           <w:color w:val="auto"/>
         </w:rPr>
-        <w:t xml:space="preserve">6 </w:t>
-      </w:r>
-      <w:r>
+        <w:t>6.1 User data analysis</w:t>
+      </w:r>
+      <w:bookmarkEnd w:id="22"/>
+    </w:p>
+    <w:p>
+      <w:pPr>
+        <w:pStyle w:val="Heading2"/>
         <w:rPr>
           <w:rFonts w:ascii="CMU Bright" w:hAnsi="CMU Bright" w:cs="CMU Bright"/>
           <w:color w:val="auto"/>
         </w:rPr>
-        <w:t>Evaluation</w:t>
-      </w:r>
-      <w:bookmarkEnd w:id="19"/>
-    </w:p>
-    <w:p>
-      <w:pPr>
-        <w:pStyle w:val="Heading2"/>
+      </w:pPr>
+      <w:bookmarkStart w:id="23" w:name="_Toc522025542"/>
+      <w:r>
         <w:rPr>
           <w:rFonts w:ascii="CMU Bright" w:hAnsi="CMU Bright" w:cs="CMU Bright"/>
           <w:color w:val="auto"/>
         </w:rPr>
-      </w:pPr>
-      <w:bookmarkStart w:id="20" w:name="_Toc522014085"/>
-      <w:r>
+        <w:t>6.2 Discussion and Summary</w:t>
+      </w:r>
+      <w:bookmarkEnd w:id="23"/>
+    </w:p>
+    <w:p>
+      <w:pPr>
+        <w:pStyle w:val="Heading1"/>
+        <w:rPr>
+          <w:rFonts w:ascii="CMU Bright" w:hAnsi="CMU Bright" w:cs="CMU Bright"/>
+          <w:b/>
+          <w:color w:val="auto"/>
+        </w:rPr>
+      </w:pPr>
+      <w:bookmarkStart w:id="24" w:name="_Toc522025543"/>
+      <w:r>
+        <w:rPr>
+          <w:rFonts w:ascii="CMU Bright" w:hAnsi="CMU Bright" w:cs="CMU Bright"/>
+          <w:b/>
+          <w:color w:val="auto"/>
+        </w:rPr>
+        <w:t>7 Conclusion and Future Work</w:t>
+      </w:r>
+      <w:bookmarkEnd w:id="24"/>
+    </w:p>
+    <w:p>
+      <w:pPr>
+        <w:pStyle w:val="Heading2"/>
         <w:rPr>
           <w:rFonts w:ascii="CMU Bright" w:hAnsi="CMU Bright" w:cs="CMU Bright"/>
           <w:color w:val="auto"/>
         </w:rPr>
-        <w:t>6.1 User data analysis</w:t>
-      </w:r>
-      <w:bookmarkEnd w:id="20"/>
-    </w:p>
-    <w:p>
-      <w:pPr>
-        <w:pStyle w:val="Heading2"/>
+      </w:pPr>
+      <w:bookmarkStart w:id="25" w:name="_Toc522025544"/>
+      <w:r>
         <w:rPr>
           <w:rFonts w:ascii="CMU Bright" w:hAnsi="CMU Bright" w:cs="CMU Bright"/>
           <w:color w:val="auto"/>
         </w:rPr>
-      </w:pPr>
-      <w:bookmarkStart w:id="21" w:name="_Toc522014086"/>
-      <w:r>
+        <w:t>7.1 Summary</w:t>
+      </w:r>
+      <w:bookmarkEnd w:id="25"/>
+    </w:p>
+    <w:p>
+      <w:pPr>
+        <w:pStyle w:val="Heading2"/>
         <w:rPr>
           <w:rFonts w:ascii="CMU Bright" w:hAnsi="CMU Bright" w:cs="CMU Bright"/>
           <w:color w:val="auto"/>
         </w:rPr>
-        <w:t>6.2 Discussion and Summary</w:t>
-      </w:r>
-      <w:bookmarkEnd w:id="21"/>
-    </w:p>
-    <w:p>
-      <w:pPr>
-        <w:pStyle w:val="Heading1"/>
+      </w:pPr>
+      <w:bookmarkStart w:id="26" w:name="_Toc522025545"/>
+      <w:r>
         <w:rPr>
           <w:rFonts w:ascii="CMU Bright" w:hAnsi="CMU Bright" w:cs="CMU Bright"/>
           <w:color w:val="auto"/>
         </w:rPr>
-      </w:pPr>
-      <w:bookmarkStart w:id="22" w:name="_Toc522014087"/>
-      <w:r>
-        <w:rPr>
-          <w:rFonts w:ascii="CMU Bright" w:hAnsi="CMU Bright" w:cs="CMU Bright"/>
-          <w:color w:val="auto"/>
-        </w:rPr>
-        <w:t>7 Conclusion and Future Work</w:t>
-      </w:r>
-      <w:bookmarkEnd w:id="22"/>
-    </w:p>
-    <w:p>
-      <w:pPr>
-        <w:pStyle w:val="Heading2"/>
-        <w:rPr>
-          <w:rFonts w:ascii="CMU Bright" w:hAnsi="CMU Bright" w:cs="CMU Bright"/>
-          <w:color w:val="auto"/>
-        </w:rPr>
-      </w:pPr>
-      <w:bookmarkStart w:id="23" w:name="_Toc522014088"/>
-      <w:r>
-        <w:rPr>
-          <w:rFonts w:ascii="CMU Bright" w:hAnsi="CMU Bright" w:cs="CMU Bright"/>
-          <w:color w:val="auto"/>
-        </w:rPr>
-        <w:t>7.1 Summary</w:t>
-      </w:r>
-      <w:bookmarkEnd w:id="23"/>
-    </w:p>
-    <w:p>
-      <w:pPr>
-        <w:pStyle w:val="Heading2"/>
-        <w:rPr>
-          <w:rFonts w:ascii="CMU Bright" w:hAnsi="CMU Bright" w:cs="CMU Bright"/>
-          <w:color w:val="auto"/>
-        </w:rPr>
-      </w:pPr>
-      <w:bookmarkStart w:id="24" w:name="_Toc522014089"/>
-      <w:r>
-        <w:rPr>
-          <w:rFonts w:ascii="CMU Bright" w:hAnsi="CMU Bright" w:cs="CMU Bright"/>
-          <w:color w:val="auto"/>
-        </w:rPr>
         <w:t>7.2 Future Work</w:t>
       </w:r>
-      <w:bookmarkEnd w:id="24"/>
-    </w:p>
-    <w:p>
-      <w:pPr>
-        <w:autoSpaceDE w:val="0"/>
-        <w:autoSpaceDN w:val="0"/>
-        <w:adjustRightInd w:val="0"/>
-        <w:spacing w:after="0" w:line="240" w:lineRule="auto"/>
-        <w:rPr>
-          <w:rFonts w:cs="CMU Bright"/>
-          <w:sz w:val="20"/>
-          <w:szCs w:val="20"/>
-        </w:rPr>
-      </w:pPr>
-    </w:p>
-    <w:p>
-      <w:pPr>
-        <w:autoSpaceDE w:val="0"/>
-        <w:autoSpaceDN w:val="0"/>
-        <w:adjustRightInd w:val="0"/>
-        <w:spacing w:after="0" w:line="240" w:lineRule="auto"/>
-        <w:rPr>
-          <w:rFonts w:cs="CMU Bright"/>
-          <w:sz w:val="20"/>
-          <w:szCs w:val="20"/>
-        </w:rPr>
-      </w:pPr>
-    </w:p>
-    <w:p>
-      <w:pPr>
-        <w:rPr>
-          <w:rFonts w:cs="CMU Bright"/>
-        </w:rPr>
-      </w:pPr>
-      <w:bookmarkStart w:id="25" w:name="_GoBack"/>
-      <w:bookmarkEnd w:id="25"/>
+      <w:bookmarkEnd w:id="26"/>
+    </w:p>
+    <w:p>
+      <w:pPr>
+        <w:autoSpaceDE w:val="0"/>
+        <w:autoSpaceDN w:val="0"/>
+        <w:adjustRightInd w:val="0"/>
+        <w:spacing w:after="0" w:line="240" w:lineRule="auto"/>
+        <w:rPr>
+          <w:rFonts w:cs="CMU Bright"/>
+          <w:sz w:val="20"/>
+          <w:szCs w:val="20"/>
+        </w:rPr>
+      </w:pPr>
+    </w:p>
+    <w:p>
+      <w:pPr>
+        <w:autoSpaceDE w:val="0"/>
+        <w:autoSpaceDN w:val="0"/>
+        <w:adjustRightInd w:val="0"/>
+        <w:spacing w:after="0" w:line="240" w:lineRule="auto"/>
+        <w:rPr>
+          <w:rFonts w:cs="CMU Bright"/>
+          <w:sz w:val="20"/>
+          <w:szCs w:val="20"/>
+        </w:rPr>
+      </w:pPr>
+    </w:p>
+    <w:p>
+      <w:pPr>
+        <w:rPr>
+          <w:rFonts w:cs="CMU Bright"/>
+        </w:rPr>
+      </w:pPr>
     </w:p>
     <w:sectPr>
       <w:pgSz w:w="12240" w:h="15840"/>
@@ -6052,6 +5889,83 @@
     </w:sectPr>
   </w:body>
 </w:document>
+</file>
+
+<file path=word/comments.xml><?xml version="1.0" encoding="utf-8"?>
+<w:comments xmlns:wpc="http://schemas.microsoft.com/office/word/2010/wordprocessingCanvas" xmlns:cx="http://schemas.microsoft.com/office/drawing/2014/chartex" xmlns:cx1="http://schemas.microsoft.com/office/drawing/2015/9/8/chartex" xmlns:cx2="http://schemas.microsoft.com/office/drawing/2015/10/21/chartex" xmlns:cx3="http://schemas.microsoft.com/office/drawing/2016/5/9/chartex" xmlns:cx4="http://schemas.microsoft.com/office/drawing/2016/5/10/chartex" xmlns:cx5="http://schemas.microsoft.com/office/drawing/2016/5/11/chartex" xmlns:cx6="http://schemas.microsoft.com/office/drawing/2016/5/12/chartex" xmlns:cx7="http://schemas.microsoft.com/office/drawing/2016/5/13/chartex" xmlns:cx8="http://schemas.microsoft.com/office/drawing/2016/5/14/chartex" xmlns:mc="http://schemas.openxmlformats.org/markup-compatibility/2006" xmlns:aink="http://schemas.microsoft.com/office/drawing/2016/ink" xmlns:am3d="http://schemas.microsoft.com/office/drawing/2017/model3d" xmlns:o="urn:schemas-microsoft-com:office:office" xmlns:r="http://schemas.openxmlformats.org/officeDocument/2006/relationships" xmlns:m="http://schemas.openxmlformats.org/officeDocument/2006/math" xmlns:v="urn:schemas-microsoft-com:vml" xmlns:wp14="http://schemas.microsoft.com/office/word/2010/wordprocessingDrawing" xmlns:wp="http://schemas.openxmlformats.org/drawingml/2006/wordprocessingDrawing" xmlns:w10="urn:schemas-microsoft-com:office:word" xmlns:w="http://schemas.openxmlformats.org/wordprocessingml/2006/main" xmlns:w14="http://schemas.microsoft.com/office/word/2010/wordml" xmlns:w15="http://schemas.microsoft.com/office/word/2012/wordml" xmlns:w16cid="http://schemas.microsoft.com/office/word/2016/wordml/cid" xmlns:w16se="http://schemas.microsoft.com/office/word/2015/wordml/symex" xmlns:wpg="http://schemas.microsoft.com/office/word/2010/wordprocessingGroup" xmlns:wpi="http://schemas.microsoft.com/office/word/2010/wordprocessingInk" xmlns:wne="http://schemas.microsoft.com/office/word/2006/wordml" xmlns:wps="http://schemas.microsoft.com/office/word/2010/wordprocessingShape" mc:Ignorable="w14 w15 w16se w16cid wp14">
+  <w:comment w:id="17" w:author="shashank sharma" w:date="2018-08-14T16:10:00Z" w:initials="ss">
+    <w:p>
+      <w:pPr>
+        <w:pStyle w:val="CommentText"/>
+      </w:pPr>
+      <w:r>
+        <w:rPr>
+          <w:rStyle w:val="CommentReference"/>
+        </w:rPr>
+        <w:annotationRef/>
+      </w:r>
+      <w:r>
+        <w:t>Add the pseudo code only when it helps the write-up.</w:t>
+      </w:r>
+      <w:bookmarkStart w:id="18" w:name="_GoBack"/>
+      <w:bookmarkEnd w:id="18"/>
+    </w:p>
+  </w:comment>
+  <w:comment w:id="19" w:author="shashank sharma" w:date="2018-08-14T16:00:00Z" w:initials="ss">
+    <w:p>
+      <w:pPr>
+        <w:pStyle w:val="CommentText"/>
+      </w:pPr>
+      <w:r>
+        <w:rPr>
+          <w:rStyle w:val="CommentReference"/>
+        </w:rPr>
+        <w:annotationRef/>
+      </w:r>
+      <w:r>
+        <w:t>Fonts size should be bigger</w:t>
+      </w:r>
+    </w:p>
+    <w:p>
+      <w:pPr>
+        <w:pStyle w:val="CommentText"/>
+      </w:pPr>
+      <w:r>
+        <w:t>Make it simpler</w:t>
+      </w:r>
+    </w:p>
+    <w:p>
+      <w:pPr>
+        <w:pStyle w:val="CommentText"/>
+      </w:pPr>
+      <w:r>
+        <w:t xml:space="preserve">Since </w:t>
+      </w:r>
+      <w:proofErr w:type="spellStart"/>
+      <w:r>
+        <w:t>staypoints</w:t>
+      </w:r>
+      <w:proofErr w:type="spellEnd"/>
+      <w:r>
+        <w:t xml:space="preserve"> itself is intuitive use it.</w:t>
+      </w:r>
+    </w:p>
+  </w:comment>
+</w:comments>
+</file>
+
+<file path=word/commentsExtended.xml><?xml version="1.0" encoding="utf-8"?>
+<w15:commentsEx xmlns:wpc="http://schemas.microsoft.com/office/word/2010/wordprocessingCanvas" xmlns:cx="http://schemas.microsoft.com/office/drawing/2014/chartex" xmlns:cx1="http://schemas.microsoft.com/office/drawing/2015/9/8/chartex" xmlns:cx2="http://schemas.microsoft.com/office/drawing/2015/10/21/chartex" xmlns:cx3="http://schemas.microsoft.com/office/drawing/2016/5/9/chartex" xmlns:cx4="http://schemas.microsoft.com/office/drawing/2016/5/10/chartex" xmlns:cx5="http://schemas.microsoft.com/office/drawing/2016/5/11/chartex" xmlns:cx6="http://schemas.microsoft.com/office/drawing/2016/5/12/chartex" xmlns:cx7="http://schemas.microsoft.com/office/drawing/2016/5/13/chartex" xmlns:cx8="http://schemas.microsoft.com/office/drawing/2016/5/14/chartex" xmlns:mc="http://schemas.openxmlformats.org/markup-compatibility/2006" xmlns:aink="http://schemas.microsoft.com/office/drawing/2016/ink" xmlns:am3d="http://schemas.microsoft.com/office/drawing/2017/model3d" xmlns:o="urn:schemas-microsoft-com:office:office" xmlns:r="http://schemas.openxmlformats.org/officeDocument/2006/relationships" xmlns:m="http://schemas.openxmlformats.org/officeDocument/2006/math" xmlns:v="urn:schemas-microsoft-com:vml" xmlns:wp14="http://schemas.microsoft.com/office/word/2010/wordprocessingDrawing" xmlns:wp="http://schemas.openxmlformats.org/drawingml/2006/wordprocessingDrawing" xmlns:w10="urn:schemas-microsoft-com:office:word" xmlns:w="http://schemas.openxmlformats.org/wordprocessingml/2006/main" xmlns:w14="http://schemas.microsoft.com/office/word/2010/wordml" xmlns:w15="http://schemas.microsoft.com/office/word/2012/wordml" xmlns:w16cid="http://schemas.microsoft.com/office/word/2016/wordml/cid" xmlns:w16se="http://schemas.microsoft.com/office/word/2015/wordml/symex" xmlns:wpg="http://schemas.microsoft.com/office/word/2010/wordprocessingGroup" xmlns:wpi="http://schemas.microsoft.com/office/word/2010/wordprocessingInk" xmlns:wne="http://schemas.microsoft.com/office/word/2006/wordml" xmlns:wps="http://schemas.microsoft.com/office/word/2010/wordprocessingShape" mc:Ignorable="w14 w15 w16se w16cid wp14">
+  <w15:commentEx w15:paraId="08183B96" w15:done="0"/>
+  <w15:commentEx w15:paraId="49C8C722" w15:done="0"/>
+</w15:commentsEx>
+</file>
+
+<file path=word/commentsIds.xml><?xml version="1.0" encoding="utf-8"?>
+<w16cid:commentsIds xmlns:wpc="http://schemas.microsoft.com/office/word/2010/wordprocessingCanvas" xmlns:cx="http://schemas.microsoft.com/office/drawing/2014/chartex" xmlns:cx1="http://schemas.microsoft.com/office/drawing/2015/9/8/chartex" xmlns:cx2="http://schemas.microsoft.com/office/drawing/2015/10/21/chartex" xmlns:cx3="http://schemas.microsoft.com/office/drawing/2016/5/9/chartex" xmlns:cx4="http://schemas.microsoft.com/office/drawing/2016/5/10/chartex" xmlns:cx5="http://schemas.microsoft.com/office/drawing/2016/5/11/chartex" xmlns:cx6="http://schemas.microsoft.com/office/drawing/2016/5/12/chartex" xmlns:cx7="http://schemas.microsoft.com/office/drawing/2016/5/13/chartex" xmlns:cx8="http://schemas.microsoft.com/office/drawing/2016/5/14/chartex" xmlns:mc="http://schemas.openxmlformats.org/markup-compatibility/2006" xmlns:aink="http://schemas.microsoft.com/office/drawing/2016/ink" xmlns:am3d="http://schemas.microsoft.com/office/drawing/2017/model3d" xmlns:o="urn:schemas-microsoft-com:office:office" xmlns:r="http://schemas.openxmlformats.org/officeDocument/2006/relationships" xmlns:m="http://schemas.openxmlformats.org/officeDocument/2006/math" xmlns:v="urn:schemas-microsoft-com:vml" xmlns:wp14="http://schemas.microsoft.com/office/word/2010/wordprocessingDrawing" xmlns:wp="http://schemas.openxmlformats.org/drawingml/2006/wordprocessingDrawing" xmlns:w10="urn:schemas-microsoft-com:office:word" xmlns:w="http://schemas.openxmlformats.org/wordprocessingml/2006/main" xmlns:w14="http://schemas.microsoft.com/office/word/2010/wordml" xmlns:w15="http://schemas.microsoft.com/office/word/2012/wordml" xmlns:w16cid="http://schemas.microsoft.com/office/word/2016/wordml/cid" xmlns:w16se="http://schemas.microsoft.com/office/word/2015/wordml/symex" xmlns:wpg="http://schemas.microsoft.com/office/word/2010/wordprocessingGroup" xmlns:wpi="http://schemas.microsoft.com/office/word/2010/wordprocessingInk" xmlns:wne="http://schemas.microsoft.com/office/word/2006/wordml" xmlns:wps="http://schemas.microsoft.com/office/word/2010/wordprocessingShape" mc:Ignorable="w14 w15 w16se w16cid wp14">
+  <w16cid:commentId w16cid:paraId="08183B96" w16cid:durableId="1F1D7D6F"/>
+  <w16cid:commentId w16cid:paraId="49C8C722" w16cid:durableId="1F1D7B05"/>
+</w16cid:commentsIds>
 </file>
 
 <file path=word/numbering.xml><?xml version="1.0" encoding="utf-8"?>
@@ -6265,6 +6179,14 @@
     <w:abstractNumId w:val="1"/>
   </w:num>
 </w:numbering>
+</file>
+
+<file path=word/people.xml><?xml version="1.0" encoding="utf-8"?>
+<w15:people xmlns:wpc="http://schemas.microsoft.com/office/word/2010/wordprocessingCanvas" xmlns:cx="http://schemas.microsoft.com/office/drawing/2014/chartex" xmlns:cx1="http://schemas.microsoft.com/office/drawing/2015/9/8/chartex" xmlns:cx2="http://schemas.microsoft.com/office/drawing/2015/10/21/chartex" xmlns:cx3="http://schemas.microsoft.com/office/drawing/2016/5/9/chartex" xmlns:cx4="http://schemas.microsoft.com/office/drawing/2016/5/10/chartex" xmlns:cx5="http://schemas.microsoft.com/office/drawing/2016/5/11/chartex" xmlns:cx6="http://schemas.microsoft.com/office/drawing/2016/5/12/chartex" xmlns:cx7="http://schemas.microsoft.com/office/drawing/2016/5/13/chartex" xmlns:cx8="http://schemas.microsoft.com/office/drawing/2016/5/14/chartex" xmlns:mc="http://schemas.openxmlformats.org/markup-compatibility/2006" xmlns:aink="http://schemas.microsoft.com/office/drawing/2016/ink" xmlns:am3d="http://schemas.microsoft.com/office/drawing/2017/model3d" xmlns:o="urn:schemas-microsoft-com:office:office" xmlns:r="http://schemas.openxmlformats.org/officeDocument/2006/relationships" xmlns:m="http://schemas.openxmlformats.org/officeDocument/2006/math" xmlns:v="urn:schemas-microsoft-com:vml" xmlns:wp14="http://schemas.microsoft.com/office/word/2010/wordprocessingDrawing" xmlns:wp="http://schemas.openxmlformats.org/drawingml/2006/wordprocessingDrawing" xmlns:w10="urn:schemas-microsoft-com:office:word" xmlns:w="http://schemas.openxmlformats.org/wordprocessingml/2006/main" xmlns:w14="http://schemas.microsoft.com/office/word/2010/wordml" xmlns:w15="http://schemas.microsoft.com/office/word/2012/wordml" xmlns:w16cid="http://schemas.microsoft.com/office/word/2016/wordml/cid" xmlns:w16se="http://schemas.microsoft.com/office/word/2015/wordml/symex" xmlns:wpg="http://schemas.microsoft.com/office/word/2010/wordprocessingGroup" xmlns:wpi="http://schemas.microsoft.com/office/word/2010/wordprocessingInk" xmlns:wne="http://schemas.microsoft.com/office/word/2006/wordml" xmlns:wps="http://schemas.microsoft.com/office/word/2010/wordprocessingShape" mc:Ignorable="w14 w15 w16se w16cid wp14">
+  <w15:person w15:author="shashank sharma">
+    <w15:presenceInfo w15:providerId="None" w15:userId="shashank sharma"/>
+  </w15:person>
+</w15:people>
 </file>
 
 <file path=word/styles.xml><?xml version="1.0" encoding="utf-8"?>
@@ -6970,6 +6892,102 @@
       <w:ind w:left="440"/>
     </w:pPr>
   </w:style>
+  <w:style w:type="character" w:styleId="CommentReference">
+    <w:name w:val="annotation reference"/>
+    <w:basedOn w:val="DefaultParagraphFont"/>
+    <w:uiPriority w:val="99"/>
+    <w:semiHidden/>
+    <w:unhideWhenUsed/>
+    <w:rsid w:val="00452948"/>
+    <w:rPr>
+      <w:sz w:val="16"/>
+      <w:szCs w:val="16"/>
+    </w:rPr>
+  </w:style>
+  <w:style w:type="paragraph" w:styleId="CommentText">
+    <w:name w:val="annotation text"/>
+    <w:basedOn w:val="Normal"/>
+    <w:link w:val="CommentTextChar"/>
+    <w:uiPriority w:val="99"/>
+    <w:semiHidden/>
+    <w:unhideWhenUsed/>
+    <w:rsid w:val="00452948"/>
+    <w:pPr>
+      <w:spacing w:line="240" w:lineRule="auto"/>
+    </w:pPr>
+    <w:rPr>
+      <w:sz w:val="20"/>
+      <w:szCs w:val="20"/>
+    </w:rPr>
+  </w:style>
+  <w:style w:type="character" w:customStyle="1" w:styleId="CommentTextChar">
+    <w:name w:val="Comment Text Char"/>
+    <w:basedOn w:val="DefaultParagraphFont"/>
+    <w:link w:val="CommentText"/>
+    <w:uiPriority w:val="99"/>
+    <w:semiHidden/>
+    <w:rsid w:val="00452948"/>
+    <w:rPr>
+      <w:sz w:val="20"/>
+      <w:szCs w:val="20"/>
+    </w:rPr>
+  </w:style>
+  <w:style w:type="paragraph" w:styleId="CommentSubject">
+    <w:name w:val="annotation subject"/>
+    <w:basedOn w:val="CommentText"/>
+    <w:next w:val="CommentText"/>
+    <w:link w:val="CommentSubjectChar"/>
+    <w:uiPriority w:val="99"/>
+    <w:semiHidden/>
+    <w:unhideWhenUsed/>
+    <w:rsid w:val="00452948"/>
+    <w:rPr>
+      <w:b/>
+    </w:rPr>
+  </w:style>
+  <w:style w:type="character" w:customStyle="1" w:styleId="CommentSubjectChar">
+    <w:name w:val="Comment Subject Char"/>
+    <w:basedOn w:val="CommentTextChar"/>
+    <w:link w:val="CommentSubject"/>
+    <w:uiPriority w:val="99"/>
+    <w:semiHidden/>
+    <w:rsid w:val="00452948"/>
+    <w:rPr>
+      <w:b/>
+      <w:sz w:val="20"/>
+      <w:szCs w:val="20"/>
+    </w:rPr>
+  </w:style>
+  <w:style w:type="paragraph" w:styleId="BalloonText">
+    <w:name w:val="Balloon Text"/>
+    <w:basedOn w:val="Normal"/>
+    <w:link w:val="BalloonTextChar"/>
+    <w:uiPriority w:val="99"/>
+    <w:semiHidden/>
+    <w:unhideWhenUsed/>
+    <w:rsid w:val="00452948"/>
+    <w:pPr>
+      <w:spacing w:after="0" w:line="240" w:lineRule="auto"/>
+    </w:pPr>
+    <w:rPr>
+      <w:rFonts w:ascii="Segoe UI" w:hAnsi="Segoe UI" w:cs="Segoe UI"/>
+      <w:sz w:val="18"/>
+      <w:szCs w:val="18"/>
+    </w:rPr>
+  </w:style>
+  <w:style w:type="character" w:customStyle="1" w:styleId="BalloonTextChar">
+    <w:name w:val="Balloon Text Char"/>
+    <w:basedOn w:val="DefaultParagraphFont"/>
+    <w:link w:val="BalloonText"/>
+    <w:uiPriority w:val="99"/>
+    <w:semiHidden/>
+    <w:rsid w:val="00452948"/>
+    <w:rPr>
+      <w:rFonts w:ascii="Segoe UI" w:hAnsi="Segoe UI" w:cs="Segoe UI"/>
+      <w:sz w:val="18"/>
+      <w:szCs w:val="18"/>
+    </w:rPr>
+  </w:style>
 </w:styles>
 </file>
 
@@ -7273,7 +7291,7 @@
 </file>
 
 <file path=customXml/itemProps1.xml><?xml version="1.0" encoding="utf-8"?>
-<ds:datastoreItem xmlns:ds="http://schemas.openxmlformats.org/officeDocument/2006/customXml" ds:itemID="{47F3A79E-D69F-4C6B-9ABC-10427C0DD543}">
+<ds:datastoreItem xmlns:ds="http://schemas.openxmlformats.org/officeDocument/2006/customXml" ds:itemID="{0AA8AAAA-2225-42FC-BC6E-615BA51C1272}">
   <ds:schemaRefs>
     <ds:schemaRef ds:uri="http://schemas.openxmlformats.org/officeDocument/2006/bibliography"/>
   </ds:schemaRefs>

</xml_diff>